<commit_message>
Added another way to see scaling
</commit_message>
<xml_diff>
--- a/Notes.docx
+++ b/Notes.docx
@@ -18,6 +18,7 @@
           <w:rFonts w:asciiTheme="majorHAnsi" w:hAnsiTheme="majorHAnsi" w:cstheme="majorHAnsi"/>
           <w:b/>
           <w:bCs/>
+          <w:noProof/>
           <w:sz w:val="28"/>
           <w:szCs w:val="28"/>
           <w:lang w:val="en-US"/>
@@ -79,11 +80,57 @@
           <w:szCs w:val="28"/>
           <w:lang w:val="en-US"/>
         </w:rPr>
+        <w:t>Modularization:</w:t>
+      </w:r>
+    </w:p>
+    <w:p>
+      <w:pPr>
+        <w:jc w:val="both"/>
+        <w:rPr>
+          <w:rFonts w:asciiTheme="majorHAnsi" w:hAnsiTheme="majorHAnsi" w:cstheme="majorHAnsi"/>
+          <w:sz w:val="28"/>
+          <w:szCs w:val="28"/>
+          <w:lang w:val="en-US"/>
+        </w:rPr>
+      </w:pPr>
+      <w:r>
+        <w:rPr>
+          <w:rFonts w:asciiTheme="majorHAnsi" w:hAnsiTheme="majorHAnsi" w:cstheme="majorHAnsi"/>
+          <w:sz w:val="28"/>
+          <w:szCs w:val="28"/>
+          <w:lang w:val="en-US"/>
+        </w:rPr>
+        <w:t>I</w:t>
+      </w:r>
+      <w:r>
+        <w:rPr>
+          <w:rFonts w:asciiTheme="majorHAnsi" w:hAnsiTheme="majorHAnsi" w:cstheme="majorHAnsi"/>
+          <w:sz w:val="28"/>
+          <w:szCs w:val="28"/>
+          <w:lang w:val="en-US"/>
+        </w:rPr>
+        <w:t>s the activity of dividing a product or system into interchangeable modules. The target of modularization is to create a flexible system that enables the creation of different requested configurations, while also reducing the number of unique building blocks (module variants) needed to do so.</w:t>
+      </w:r>
+    </w:p>
+    <w:p>
+      <w:pPr>
+        <w:jc w:val="both"/>
+        <w:rPr>
+          <w:rFonts w:asciiTheme="majorHAnsi" w:hAnsiTheme="majorHAnsi" w:cstheme="majorHAnsi"/>
+          <w:sz w:val="28"/>
+          <w:szCs w:val="28"/>
+          <w:lang w:val="en-US"/>
+        </w:rPr>
+      </w:pPr>
+      <w:r>
+        <w:rPr>
+          <w:noProof/>
+        </w:rPr>
         <w:drawing>
-          <wp:inline distT="0" distB="0" distL="0" distR="0" wp14:anchorId="7AE6C1A6" wp14:editId="019FE529">
-            <wp:extent cx="2791215" cy="1009791"/>
-            <wp:effectExtent l="0" t="0" r="9525" b="0"/>
-            <wp:docPr id="2" name="Imagen 2"/>
+          <wp:inline distT="0" distB="0" distL="0" distR="0" wp14:anchorId="3A54D75B" wp14:editId="68EDFAC0">
+            <wp:extent cx="5612130" cy="3116580"/>
+            <wp:effectExtent l="0" t="0" r="7620" b="0"/>
+            <wp:docPr id="4" name="Imagen 4" descr="A Modular System enables the configuration of many products with a limited number of module variants."/>
             <wp:cNvGraphicFramePr>
               <a:graphicFrameLocks xmlns:a="http://schemas.openxmlformats.org/drawingml/2006/main" noChangeAspect="1"/>
             </wp:cNvGraphicFramePr>
@@ -91,23 +138,36 @@
               <a:graphicData uri="http://schemas.openxmlformats.org/drawingml/2006/picture">
                 <pic:pic xmlns:pic="http://schemas.openxmlformats.org/drawingml/2006/picture">
                   <pic:nvPicPr>
-                    <pic:cNvPr id="1" name=""/>
-                    <pic:cNvPicPr/>
+                    <pic:cNvPr id="0" name="Picture 1" descr="A Modular System enables the configuration of many products with a limited number of module variants."/>
+                    <pic:cNvPicPr>
+                      <a:picLocks noChangeAspect="1" noChangeArrowheads="1"/>
+                    </pic:cNvPicPr>
                   </pic:nvPicPr>
                   <pic:blipFill>
-                    <a:blip r:embed="rId6"/>
+                    <a:blip r:embed="rId6">
+                      <a:extLst>
+                        <a:ext uri="{28A0092B-C50C-407E-A947-70E740481C1C}">
+                          <a14:useLocalDpi xmlns:a14="http://schemas.microsoft.com/office/drawing/2010/main" val="0"/>
+                        </a:ext>
+                      </a:extLst>
+                    </a:blip>
+                    <a:srcRect/>
                     <a:stretch>
                       <a:fillRect/>
                     </a:stretch>
                   </pic:blipFill>
-                  <pic:spPr>
+                  <pic:spPr bwMode="auto">
                     <a:xfrm>
                       <a:off x="0" y="0"/>
-                      <a:ext cx="2791215" cy="1009791"/>
+                      <a:ext cx="5612130" cy="3116580"/>
                     </a:xfrm>
                     <a:prstGeom prst="rect">
                       <a:avLst/>
                     </a:prstGeom>
+                    <a:noFill/>
+                    <a:ln>
+                      <a:noFill/>
+                    </a:ln>
                   </pic:spPr>
                 </pic:pic>
               </a:graphicData>
@@ -118,203 +178,60 @@
     </w:p>
     <w:p>
       <w:pPr>
-        <w:rPr>
-          <w:rFonts w:asciiTheme="majorHAnsi" w:hAnsiTheme="majorHAnsi" w:cstheme="majorHAnsi"/>
-          <w:b/>
-          <w:bCs/>
-          <w:sz w:val="28"/>
-          <w:szCs w:val="28"/>
-          <w:lang w:val="es-ES"/>
-        </w:rPr>
-      </w:pPr>
-      <w:proofErr w:type="spellStart"/>
-      <w:r>
-        <w:rPr>
-          <w:rFonts w:asciiTheme="majorHAnsi" w:eastAsia="Times New Roman" w:hAnsiTheme="majorHAnsi" w:cstheme="majorHAnsi"/>
-          <w:b/>
-          <w:bCs/>
-          <w:kern w:val="36"/>
-          <w:sz w:val="28"/>
-          <w:szCs w:val="28"/>
-          <w:lang w:val="es-ES" w:eastAsia="es-CO"/>
-        </w:rPr>
-        <w:t>Debugging</w:t>
-      </w:r>
-      <w:proofErr w:type="spellEnd"/>
-      <w:r>
-        <w:rPr>
-          <w:rFonts w:asciiTheme="majorHAnsi" w:hAnsiTheme="majorHAnsi" w:cstheme="majorHAnsi"/>
-          <w:b/>
-          <w:bCs/>
-          <w:sz w:val="28"/>
-          <w:szCs w:val="28"/>
-          <w:lang w:val="es-ES"/>
-        </w:rPr>
-        <w:t>:</w:t>
-      </w:r>
-    </w:p>
-    <w:p>
-      <w:pPr>
-        <w:rPr>
-          <w:rFonts w:asciiTheme="majorHAnsi" w:hAnsiTheme="majorHAnsi" w:cstheme="majorHAnsi"/>
-          <w:sz w:val="28"/>
-          <w:szCs w:val="28"/>
-          <w:lang w:val="en-US"/>
-        </w:rPr>
-      </w:pPr>
-      <w:r>
-        <w:rPr>
-          <w:rFonts w:asciiTheme="majorHAnsi" w:hAnsiTheme="majorHAnsi" w:cstheme="majorHAnsi"/>
-          <w:sz w:val="28"/>
-          <w:szCs w:val="28"/>
-          <w:lang w:val="en-US"/>
-        </w:rPr>
-        <w:t>Program debugging is the process of identifying and correcting programming errors.</w:t>
-      </w:r>
-    </w:p>
-    <w:p>
-      <w:pPr>
-        <w:pStyle w:val="Prrafodelista"/>
-        <w:numPr>
-          <w:ilvl w:val="0"/>
-          <w:numId w:val="4"/>
-        </w:numPr>
-        <w:rPr>
-          <w:rFonts w:asciiTheme="majorHAnsi" w:hAnsiTheme="majorHAnsi" w:cstheme="majorHAnsi"/>
-          <w:sz w:val="28"/>
-          <w:szCs w:val="28"/>
-          <w:lang w:val="en-US"/>
-        </w:rPr>
-      </w:pPr>
-      <w:r>
-        <w:rPr>
-          <w:rFonts w:asciiTheme="majorHAnsi" w:hAnsiTheme="majorHAnsi" w:cstheme="majorHAnsi"/>
-          <w:b/>
-          <w:bCs/>
-          <w:sz w:val="28"/>
-          <w:szCs w:val="28"/>
-          <w:lang w:val="en-US"/>
-        </w:rPr>
-        <w:t>Unit Testing</w:t>
-      </w:r>
-      <w:r>
-        <w:rPr>
-          <w:rFonts w:asciiTheme="majorHAnsi" w:hAnsiTheme="majorHAnsi" w:cstheme="majorHAnsi"/>
-          <w:b/>
-          <w:bCs/>
-          <w:sz w:val="28"/>
-          <w:szCs w:val="28"/>
-          <w:lang w:val="en-US"/>
-        </w:rPr>
-        <w:t>:</w:t>
-      </w:r>
-      <w:r>
-        <w:rPr>
-          <w:rFonts w:asciiTheme="majorHAnsi" w:hAnsiTheme="majorHAnsi" w:cstheme="majorHAnsi"/>
-          <w:b/>
-          <w:bCs/>
-          <w:sz w:val="28"/>
-          <w:szCs w:val="28"/>
-          <w:lang w:val="en-US"/>
-        </w:rPr>
-        <w:t xml:space="preserve"> </w:t>
-      </w:r>
-      <w:r>
-        <w:rPr>
-          <w:rFonts w:asciiTheme="majorHAnsi" w:hAnsiTheme="majorHAnsi" w:cstheme="majorHAnsi"/>
-          <w:b/>
-          <w:bCs/>
-          <w:sz w:val="28"/>
-          <w:szCs w:val="28"/>
-          <w:lang w:val="en-US"/>
-        </w:rPr>
-        <w:br/>
-      </w:r>
-      <w:r>
-        <w:rPr>
-          <w:rFonts w:asciiTheme="majorHAnsi" w:hAnsiTheme="majorHAnsi" w:cstheme="majorHAnsi"/>
-          <w:sz w:val="28"/>
-          <w:szCs w:val="28"/>
-          <w:lang w:val="en-US"/>
-        </w:rPr>
-        <w:t xml:space="preserve">Unit testing allows to ensure that a given software behaves in the correct way, at least for the cases one is testing. Once a function is written (or even before in TTD) or a bug is fixed, it is necessary to write a test that ensures the function to work properly in limit cases or the bug to not reappear in the future. There are several levels associated with unit </w:t>
-      </w:r>
-      <w:proofErr w:type="gramStart"/>
-      <w:r>
-        <w:rPr>
-          <w:rFonts w:asciiTheme="majorHAnsi" w:hAnsiTheme="majorHAnsi" w:cstheme="majorHAnsi"/>
-          <w:sz w:val="28"/>
-          <w:szCs w:val="28"/>
-          <w:lang w:val="en-US"/>
-        </w:rPr>
-        <w:t>testing .</w:t>
-      </w:r>
-      <w:proofErr w:type="gramEnd"/>
-    </w:p>
-    <w:p>
-      <w:pPr>
-        <w:pStyle w:val="Prrafodelista"/>
-        <w:numPr>
-          <w:ilvl w:val="0"/>
-          <w:numId w:val="4"/>
-        </w:numPr>
-        <w:rPr>
-          <w:rFonts w:asciiTheme="majorHAnsi" w:hAnsiTheme="majorHAnsi" w:cstheme="majorHAnsi"/>
-          <w:sz w:val="28"/>
-          <w:szCs w:val="28"/>
-          <w:lang w:val="en-US"/>
-        </w:rPr>
-      </w:pPr>
-      <w:r>
-        <w:rPr>
-          <w:rFonts w:asciiTheme="majorHAnsi" w:hAnsiTheme="majorHAnsi" w:cstheme="majorHAnsi"/>
-          <w:b/>
-          <w:bCs/>
-          <w:sz w:val="28"/>
-          <w:szCs w:val="28"/>
-          <w:lang w:val="en-US"/>
-        </w:rPr>
-        <w:t>Integral Testing:</w:t>
-      </w:r>
-    </w:p>
-    <w:p>
-      <w:pPr>
-        <w:rPr>
-          <w:rFonts w:asciiTheme="majorHAnsi" w:hAnsiTheme="majorHAnsi" w:cstheme="majorHAnsi"/>
-          <w:b/>
-          <w:bCs/>
-          <w:sz w:val="28"/>
-          <w:szCs w:val="28"/>
-          <w:lang w:val="en-US"/>
-        </w:rPr>
-      </w:pPr>
-    </w:p>
-    <w:p>
-      <w:pPr>
-        <w:rPr>
-          <w:rFonts w:asciiTheme="majorHAnsi" w:hAnsiTheme="majorHAnsi" w:cstheme="majorHAnsi"/>
-          <w:b/>
-          <w:bCs/>
-          <w:sz w:val="28"/>
-          <w:szCs w:val="28"/>
-          <w:lang w:val="en-US"/>
-        </w:rPr>
-      </w:pPr>
-      <w:r>
-        <w:rPr>
-          <w:rFonts w:asciiTheme="majorHAnsi" w:hAnsiTheme="majorHAnsi" w:cstheme="majorHAnsi"/>
-          <w:b/>
-          <w:bCs/>
+        <w:jc w:val="both"/>
+        <w:rPr>
+          <w:rFonts w:asciiTheme="majorHAnsi" w:hAnsiTheme="majorHAnsi" w:cstheme="majorHAnsi"/>
+          <w:sz w:val="28"/>
+          <w:szCs w:val="28"/>
+          <w:lang w:val="en-US"/>
+        </w:rPr>
+      </w:pPr>
+      <w:r>
+        <w:rPr>
+          <w:rFonts w:asciiTheme="majorHAnsi" w:hAnsiTheme="majorHAnsi" w:cstheme="majorHAnsi"/>
+          <w:sz w:val="28"/>
+          <w:szCs w:val="28"/>
+          <w:lang w:val="en-US"/>
+        </w:rPr>
+        <w:t xml:space="preserve">In the software context </w:t>
+      </w:r>
+      <w:r>
+        <w:rPr>
+          <w:rFonts w:asciiTheme="majorHAnsi" w:hAnsiTheme="majorHAnsi" w:cstheme="majorHAnsi"/>
+          <w:sz w:val="28"/>
+          <w:szCs w:val="28"/>
+          <w:lang w:val="en-US"/>
+        </w:rPr>
+        <w:t>Modularization is the process of separating the functionality of a program into independent, interchangeable modules, such that each contains everything necessary to execute only one aspect of the desired functionality.</w:t>
+      </w:r>
+    </w:p>
+    <w:p>
+      <w:pPr>
+        <w:rPr>
+          <w:rFonts w:asciiTheme="majorHAnsi" w:hAnsiTheme="majorHAnsi" w:cstheme="majorHAnsi"/>
+          <w:b/>
+          <w:bCs/>
+          <w:sz w:val="28"/>
+          <w:szCs w:val="28"/>
+          <w:lang w:val="en-US"/>
+        </w:rPr>
+      </w:pPr>
+      <w:r>
+        <w:rPr>
+          <w:rFonts w:asciiTheme="majorHAnsi" w:hAnsiTheme="majorHAnsi" w:cstheme="majorHAnsi"/>
+          <w:b/>
+          <w:bCs/>
+          <w:noProof/>
           <w:sz w:val="28"/>
           <w:szCs w:val="28"/>
           <w:lang w:val="en-US"/>
         </w:rPr>
         <w:lastRenderedPageBreak/>
         <w:drawing>
-          <wp:inline distT="0" distB="0" distL="0" distR="0" wp14:anchorId="7A59820F" wp14:editId="56DF7588">
-            <wp:extent cx="2886478" cy="4591691"/>
+          <wp:inline distT="0" distB="0" distL="0" distR="0" wp14:anchorId="7AE6C1A6" wp14:editId="019FE529">
+            <wp:extent cx="2791215" cy="1009791"/>
             <wp:effectExtent l="0" t="0" r="9525" b="0"/>
-            <wp:docPr id="3" name="Imagen 3"/>
+            <wp:docPr id="2" name="Imagen 2"/>
             <wp:cNvGraphicFramePr>
               <a:graphicFrameLocks xmlns:a="http://schemas.openxmlformats.org/drawingml/2006/main" noChangeAspect="1"/>
             </wp:cNvGraphicFramePr>
@@ -334,6 +251,1218 @@
                   <pic:spPr>
                     <a:xfrm>
                       <a:off x="0" y="0"/>
+                      <a:ext cx="2791215" cy="1009791"/>
+                    </a:xfrm>
+                    <a:prstGeom prst="rect">
+                      <a:avLst/>
+                    </a:prstGeom>
+                  </pic:spPr>
+                </pic:pic>
+              </a:graphicData>
+            </a:graphic>
+          </wp:inline>
+        </w:drawing>
+      </w:r>
+    </w:p>
+    <w:p>
+      <w:pPr>
+        <w:jc w:val="center"/>
+        <w:rPr>
+          <w:rFonts w:asciiTheme="majorHAnsi" w:hAnsiTheme="majorHAnsi" w:cstheme="majorHAnsi"/>
+          <w:b/>
+          <w:bCs/>
+          <w:sz w:val="28"/>
+          <w:szCs w:val="28"/>
+          <w:lang w:val="en-US"/>
+        </w:rPr>
+      </w:pPr>
+      <w:r>
+        <w:rPr>
+          <w:rFonts w:asciiTheme="majorHAnsi" w:eastAsia="Times New Roman" w:hAnsiTheme="majorHAnsi" w:cstheme="majorHAnsi"/>
+          <w:b/>
+          <w:bCs/>
+          <w:kern w:val="36"/>
+          <w:sz w:val="28"/>
+          <w:szCs w:val="28"/>
+          <w:lang w:val="en-US" w:eastAsia="es-CO"/>
+        </w:rPr>
+        <w:t>Debugging</w:t>
+      </w:r>
+    </w:p>
+    <w:p>
+      <w:pPr>
+        <w:rPr>
+          <w:rFonts w:asciiTheme="majorHAnsi" w:hAnsiTheme="majorHAnsi" w:cstheme="majorHAnsi"/>
+          <w:sz w:val="28"/>
+          <w:szCs w:val="28"/>
+          <w:lang w:val="en-US"/>
+        </w:rPr>
+      </w:pPr>
+      <w:r>
+        <w:rPr>
+          <w:rFonts w:asciiTheme="majorHAnsi" w:hAnsiTheme="majorHAnsi" w:cstheme="majorHAnsi"/>
+          <w:sz w:val="28"/>
+          <w:szCs w:val="28"/>
+          <w:lang w:val="en-US"/>
+        </w:rPr>
+        <w:t>Program debugging is the process of identifying and correcting programming errors.</w:t>
+      </w:r>
+    </w:p>
+    <w:p>
+      <w:pPr>
+        <w:jc w:val="both"/>
+        <w:rPr>
+          <w:rFonts w:asciiTheme="majorHAnsi" w:hAnsiTheme="majorHAnsi" w:cstheme="majorHAnsi"/>
+          <w:sz w:val="28"/>
+          <w:szCs w:val="28"/>
+          <w:lang w:val="en-US"/>
+        </w:rPr>
+      </w:pPr>
+      <w:r>
+        <w:rPr>
+          <w:rFonts w:asciiTheme="majorHAnsi" w:hAnsiTheme="majorHAnsi" w:cstheme="majorHAnsi"/>
+          <w:sz w:val="28"/>
+          <w:szCs w:val="28"/>
+          <w:lang w:val="en-US"/>
+        </w:rPr>
+        <w:t>Anybody who has written software for public use will probably have received at least one bad bug report. Reports that say nothing ("It doesn't work!"); reports that make no sense; reports that don't give enough information; reports that give wrong information. Reports of problems that turn out to be user error; reports of problems that turn out to be the fault of somebody else's program; reports of problems that turn out to be network failures.</w:t>
+      </w:r>
+    </w:p>
+    <w:p>
+      <w:pPr>
+        <w:jc w:val="both"/>
+        <w:rPr>
+          <w:rFonts w:asciiTheme="majorHAnsi" w:hAnsiTheme="majorHAnsi" w:cstheme="majorHAnsi"/>
+          <w:sz w:val="28"/>
+          <w:szCs w:val="28"/>
+          <w:lang w:val="en-US"/>
+        </w:rPr>
+      </w:pPr>
+      <w:r>
+        <w:rPr>
+          <w:rFonts w:asciiTheme="majorHAnsi" w:hAnsiTheme="majorHAnsi" w:cstheme="majorHAnsi"/>
+          <w:sz w:val="28"/>
+          <w:szCs w:val="28"/>
+          <w:lang w:val="en-US"/>
+        </w:rPr>
+        <w:t>In bug reports, try to make very clear what are actual facts ("I was at the computer and this happened") and what are speculations ("I think the problem might be this"). Leave out speculations if you want to, but don't leave out facts.</w:t>
+      </w:r>
+    </w:p>
+    <w:p>
+      <w:pPr>
+        <w:jc w:val="both"/>
+        <w:rPr>
+          <w:rFonts w:asciiTheme="majorHAnsi" w:hAnsiTheme="majorHAnsi" w:cstheme="majorHAnsi"/>
+          <w:sz w:val="28"/>
+          <w:szCs w:val="28"/>
+          <w:lang w:val="en-US"/>
+        </w:rPr>
+      </w:pPr>
+      <w:r>
+        <w:rPr>
+          <w:rFonts w:asciiTheme="majorHAnsi" w:hAnsiTheme="majorHAnsi" w:cstheme="majorHAnsi"/>
+          <w:sz w:val="28"/>
+          <w:szCs w:val="28"/>
+          <w:lang w:val="en-US"/>
+        </w:rPr>
+        <w:t xml:space="preserve">It's the same with programmers. Providing your own diagnosis might be helpful sometimes, but always state the symptoms. The diagnosis is an optional extra, and not an alternative to giving the symptoms. Equally, sending a modification to the code to fix the problem is a useful addition to a bug report but not an </w:t>
+      </w:r>
+      <w:r>
+        <w:rPr>
+          <w:rFonts w:asciiTheme="majorHAnsi" w:hAnsiTheme="majorHAnsi" w:cstheme="majorHAnsi"/>
+          <w:sz w:val="28"/>
+          <w:szCs w:val="28"/>
+          <w:lang w:val="en-US"/>
+        </w:rPr>
+        <w:t>adequate substitute for one.</w:t>
+      </w:r>
+    </w:p>
+    <w:p>
+      <w:pPr>
+        <w:pStyle w:val="Ttulo3"/>
+        <w:rPr>
+          <w:rFonts w:cstheme="majorHAnsi"/>
+          <w:b/>
+          <w:bCs/>
+          <w:color w:val="000000"/>
+          <w:sz w:val="28"/>
+          <w:szCs w:val="28"/>
+          <w:lang w:val="en-US"/>
+        </w:rPr>
+      </w:pPr>
+      <w:bookmarkStart w:id="0" w:name="summary"/>
+      <w:r>
+        <w:rPr>
+          <w:rFonts w:cstheme="majorHAnsi"/>
+          <w:b/>
+          <w:bCs/>
+          <w:color w:val="000000"/>
+          <w:sz w:val="28"/>
+          <w:szCs w:val="28"/>
+          <w:lang w:val="en-US"/>
+        </w:rPr>
+        <w:t>Summary</w:t>
+      </w:r>
+      <w:r>
+        <w:rPr>
+          <w:rFonts w:cstheme="majorHAnsi"/>
+          <w:b/>
+          <w:bCs/>
+          <w:color w:val="000000"/>
+          <w:sz w:val="28"/>
+          <w:szCs w:val="28"/>
+          <w:lang w:val="en-US"/>
+        </w:rPr>
+        <w:t>:</w:t>
+      </w:r>
+    </w:p>
+    <w:bookmarkEnd w:id="0"/>
+    <w:p>
+      <w:pPr>
+        <w:numPr>
+          <w:ilvl w:val="0"/>
+          <w:numId w:val="6"/>
+        </w:numPr>
+        <w:spacing w:before="100" w:beforeAutospacing="1" w:after="100" w:afterAutospacing="1" w:line="240" w:lineRule="auto"/>
+        <w:rPr>
+          <w:rFonts w:asciiTheme="majorHAnsi" w:hAnsiTheme="majorHAnsi" w:cstheme="majorHAnsi"/>
+          <w:color w:val="000000"/>
+          <w:sz w:val="28"/>
+          <w:szCs w:val="28"/>
+          <w:lang w:val="en-US"/>
+        </w:rPr>
+      </w:pPr>
+      <w:r>
+        <w:rPr>
+          <w:rFonts w:asciiTheme="majorHAnsi" w:hAnsiTheme="majorHAnsi" w:cstheme="majorHAnsi"/>
+          <w:color w:val="000000"/>
+          <w:sz w:val="28"/>
+          <w:szCs w:val="28"/>
+          <w:lang w:val="en-US"/>
+        </w:rPr>
+        <w:t>The first aim of a bug report is to let the programmer see the failure with their own eyes. If you can't be with them to make it fail in front of them, give them detailed instructions so that they can make it fail for themselves.</w:t>
+      </w:r>
+    </w:p>
+    <w:p>
+      <w:pPr>
+        <w:numPr>
+          <w:ilvl w:val="0"/>
+          <w:numId w:val="6"/>
+        </w:numPr>
+        <w:spacing w:before="100" w:beforeAutospacing="1" w:after="100" w:afterAutospacing="1" w:line="240" w:lineRule="auto"/>
+        <w:rPr>
+          <w:rFonts w:asciiTheme="majorHAnsi" w:hAnsiTheme="majorHAnsi" w:cstheme="majorHAnsi"/>
+          <w:color w:val="000000"/>
+          <w:sz w:val="28"/>
+          <w:szCs w:val="28"/>
+          <w:lang w:val="en-US"/>
+        </w:rPr>
+      </w:pPr>
+      <w:r>
+        <w:rPr>
+          <w:rFonts w:asciiTheme="majorHAnsi" w:hAnsiTheme="majorHAnsi" w:cstheme="majorHAnsi"/>
+          <w:color w:val="000000"/>
+          <w:sz w:val="28"/>
+          <w:szCs w:val="28"/>
+          <w:lang w:val="en-US"/>
+        </w:rPr>
+        <w:t>In case the first aim doesn't succeed, and the programmer </w:t>
+      </w:r>
+      <w:r>
+        <w:rPr>
+          <w:rStyle w:val="nfasis"/>
+          <w:rFonts w:asciiTheme="majorHAnsi" w:hAnsiTheme="majorHAnsi" w:cstheme="majorHAnsi"/>
+          <w:color w:val="000000"/>
+          <w:sz w:val="28"/>
+          <w:szCs w:val="28"/>
+          <w:lang w:val="en-US"/>
+        </w:rPr>
+        <w:t>can't</w:t>
+      </w:r>
+      <w:r>
+        <w:rPr>
+          <w:rFonts w:asciiTheme="majorHAnsi" w:hAnsiTheme="majorHAnsi" w:cstheme="majorHAnsi"/>
+          <w:color w:val="000000"/>
+          <w:sz w:val="28"/>
+          <w:szCs w:val="28"/>
+          <w:lang w:val="en-US"/>
+        </w:rPr>
+        <w:t> see it failing themselves, the second aim of a bug report is to describe what went wrong. Describe everything in detail. State what you saw, and also state what you expected to see. Write down the error messages, </w:t>
+      </w:r>
+      <w:r>
+        <w:rPr>
+          <w:rStyle w:val="nfasis"/>
+          <w:rFonts w:asciiTheme="majorHAnsi" w:hAnsiTheme="majorHAnsi" w:cstheme="majorHAnsi"/>
+          <w:color w:val="000000"/>
+          <w:sz w:val="28"/>
+          <w:szCs w:val="28"/>
+          <w:lang w:val="en-US"/>
+        </w:rPr>
+        <w:t>especially</w:t>
+      </w:r>
+      <w:r>
+        <w:rPr>
+          <w:rFonts w:asciiTheme="majorHAnsi" w:hAnsiTheme="majorHAnsi" w:cstheme="majorHAnsi"/>
+          <w:color w:val="000000"/>
+          <w:sz w:val="28"/>
+          <w:szCs w:val="28"/>
+          <w:lang w:val="en-US"/>
+        </w:rPr>
+        <w:t> if they have numbers in.</w:t>
+      </w:r>
+    </w:p>
+    <w:p>
+      <w:pPr>
+        <w:numPr>
+          <w:ilvl w:val="0"/>
+          <w:numId w:val="6"/>
+        </w:numPr>
+        <w:spacing w:before="100" w:beforeAutospacing="1" w:after="100" w:afterAutospacing="1" w:line="240" w:lineRule="auto"/>
+        <w:rPr>
+          <w:rFonts w:asciiTheme="majorHAnsi" w:hAnsiTheme="majorHAnsi" w:cstheme="majorHAnsi"/>
+          <w:color w:val="000000"/>
+          <w:sz w:val="28"/>
+          <w:szCs w:val="28"/>
+          <w:lang w:val="en-US"/>
+        </w:rPr>
+      </w:pPr>
+      <w:r>
+        <w:rPr>
+          <w:rFonts w:asciiTheme="majorHAnsi" w:hAnsiTheme="majorHAnsi" w:cstheme="majorHAnsi"/>
+          <w:color w:val="000000"/>
+          <w:sz w:val="28"/>
+          <w:szCs w:val="28"/>
+          <w:lang w:val="en-US"/>
+        </w:rPr>
+        <w:lastRenderedPageBreak/>
+        <w:t>When your computer does something unexpected, </w:t>
+      </w:r>
+      <w:r>
+        <w:rPr>
+          <w:rStyle w:val="nfasis"/>
+          <w:rFonts w:asciiTheme="majorHAnsi" w:hAnsiTheme="majorHAnsi" w:cstheme="majorHAnsi"/>
+          <w:color w:val="000000"/>
+          <w:sz w:val="28"/>
+          <w:szCs w:val="28"/>
+          <w:lang w:val="en-US"/>
+        </w:rPr>
+        <w:t>freeze</w:t>
+      </w:r>
+      <w:r>
+        <w:rPr>
+          <w:rFonts w:asciiTheme="majorHAnsi" w:hAnsiTheme="majorHAnsi" w:cstheme="majorHAnsi"/>
+          <w:color w:val="000000"/>
+          <w:sz w:val="28"/>
+          <w:szCs w:val="28"/>
+          <w:lang w:val="en-US"/>
+        </w:rPr>
+        <w:t>. Do nothing until you're calm, and don't do anything that you think might be dangerous.</w:t>
+      </w:r>
+    </w:p>
+    <w:p>
+      <w:pPr>
+        <w:numPr>
+          <w:ilvl w:val="0"/>
+          <w:numId w:val="6"/>
+        </w:numPr>
+        <w:spacing w:before="100" w:beforeAutospacing="1" w:after="100" w:afterAutospacing="1" w:line="240" w:lineRule="auto"/>
+        <w:rPr>
+          <w:rFonts w:asciiTheme="majorHAnsi" w:hAnsiTheme="majorHAnsi" w:cstheme="majorHAnsi"/>
+          <w:color w:val="000000"/>
+          <w:sz w:val="28"/>
+          <w:szCs w:val="28"/>
+          <w:lang w:val="en-US"/>
+        </w:rPr>
+      </w:pPr>
+      <w:r>
+        <w:rPr>
+          <w:rFonts w:asciiTheme="majorHAnsi" w:hAnsiTheme="majorHAnsi" w:cstheme="majorHAnsi"/>
+          <w:color w:val="000000"/>
+          <w:sz w:val="28"/>
+          <w:szCs w:val="28"/>
+          <w:lang w:val="en-US"/>
+        </w:rPr>
+        <w:t>By all means try to diagnose the fault yourself if you think you can, but if you do, you should still report the symptoms as well.</w:t>
+      </w:r>
+    </w:p>
+    <w:p>
+      <w:pPr>
+        <w:numPr>
+          <w:ilvl w:val="0"/>
+          <w:numId w:val="6"/>
+        </w:numPr>
+        <w:spacing w:before="100" w:beforeAutospacing="1" w:after="100" w:afterAutospacing="1" w:line="240" w:lineRule="auto"/>
+        <w:rPr>
+          <w:rFonts w:asciiTheme="majorHAnsi" w:hAnsiTheme="majorHAnsi" w:cstheme="majorHAnsi"/>
+          <w:color w:val="000000"/>
+          <w:sz w:val="28"/>
+          <w:szCs w:val="28"/>
+          <w:lang w:val="en-US"/>
+        </w:rPr>
+      </w:pPr>
+      <w:r>
+        <w:rPr>
+          <w:rFonts w:asciiTheme="majorHAnsi" w:hAnsiTheme="majorHAnsi" w:cstheme="majorHAnsi"/>
+          <w:color w:val="000000"/>
+          <w:sz w:val="28"/>
+          <w:szCs w:val="28"/>
+          <w:lang w:val="en-US"/>
+        </w:rPr>
+        <w:t>Be ready to provide extra information if the programmer needs it. If they didn't need it, they wouldn't be asking for it. They aren't being deliberately awkward. Have version numbers at your fingertips, because they will probably be needed.</w:t>
+      </w:r>
+    </w:p>
+    <w:p>
+      <w:pPr>
+        <w:numPr>
+          <w:ilvl w:val="0"/>
+          <w:numId w:val="6"/>
+        </w:numPr>
+        <w:spacing w:before="100" w:beforeAutospacing="1" w:after="100" w:afterAutospacing="1" w:line="240" w:lineRule="auto"/>
+        <w:rPr>
+          <w:rFonts w:asciiTheme="majorHAnsi" w:hAnsiTheme="majorHAnsi" w:cstheme="majorHAnsi"/>
+          <w:color w:val="000000"/>
+          <w:sz w:val="28"/>
+          <w:szCs w:val="28"/>
+          <w:lang w:val="en-US"/>
+        </w:rPr>
+      </w:pPr>
+      <w:r>
+        <w:rPr>
+          <w:rFonts w:asciiTheme="majorHAnsi" w:hAnsiTheme="majorHAnsi" w:cstheme="majorHAnsi"/>
+          <w:color w:val="000000"/>
+          <w:sz w:val="28"/>
+          <w:szCs w:val="28"/>
+          <w:lang w:val="en-US"/>
+        </w:rPr>
+        <w:t>Write clearly. Say what you mean, and make sure it can't be misinterpreted.</w:t>
+      </w:r>
+    </w:p>
+    <w:p>
+      <w:pPr>
+        <w:numPr>
+          <w:ilvl w:val="0"/>
+          <w:numId w:val="6"/>
+        </w:numPr>
+        <w:spacing w:before="100" w:beforeAutospacing="1" w:after="100" w:afterAutospacing="1" w:line="240" w:lineRule="auto"/>
+        <w:rPr>
+          <w:rFonts w:asciiTheme="majorHAnsi" w:hAnsiTheme="majorHAnsi" w:cstheme="majorHAnsi"/>
+          <w:color w:val="000000"/>
+          <w:sz w:val="28"/>
+          <w:szCs w:val="28"/>
+          <w:lang w:val="en-US"/>
+        </w:rPr>
+      </w:pPr>
+      <w:r>
+        <w:rPr>
+          <w:rFonts w:asciiTheme="majorHAnsi" w:hAnsiTheme="majorHAnsi" w:cstheme="majorHAnsi"/>
+          <w:color w:val="000000"/>
+          <w:sz w:val="28"/>
+          <w:szCs w:val="28"/>
+          <w:lang w:val="en-US"/>
+        </w:rPr>
+        <w:t>Above all, </w:t>
+      </w:r>
+      <w:r>
+        <w:rPr>
+          <w:rStyle w:val="nfasis"/>
+          <w:rFonts w:asciiTheme="majorHAnsi" w:hAnsiTheme="majorHAnsi" w:cstheme="majorHAnsi"/>
+          <w:color w:val="000000"/>
+          <w:sz w:val="28"/>
+          <w:szCs w:val="28"/>
+          <w:lang w:val="en-US"/>
+        </w:rPr>
+        <w:t>be precise</w:t>
+      </w:r>
+      <w:r>
+        <w:rPr>
+          <w:rFonts w:asciiTheme="majorHAnsi" w:hAnsiTheme="majorHAnsi" w:cstheme="majorHAnsi"/>
+          <w:color w:val="000000"/>
+          <w:sz w:val="28"/>
+          <w:szCs w:val="28"/>
+          <w:lang w:val="en-US"/>
+        </w:rPr>
+        <w:t>. Programmers like precision.</w:t>
+      </w:r>
+    </w:p>
+    <w:p>
+      <w:pPr>
+        <w:jc w:val="both"/>
+        <w:rPr>
+          <w:rFonts w:asciiTheme="majorHAnsi" w:hAnsiTheme="majorHAnsi" w:cstheme="majorHAnsi"/>
+          <w:sz w:val="28"/>
+          <w:szCs w:val="28"/>
+          <w:lang w:val="en-US"/>
+        </w:rPr>
+      </w:pPr>
+    </w:p>
+    <w:p>
+      <w:pPr>
+        <w:jc w:val="both"/>
+        <w:rPr>
+          <w:rFonts w:asciiTheme="majorHAnsi" w:hAnsiTheme="majorHAnsi" w:cstheme="majorHAnsi"/>
+          <w:b/>
+          <w:bCs/>
+          <w:sz w:val="28"/>
+          <w:szCs w:val="28"/>
+          <w:lang w:val="en-US"/>
+        </w:rPr>
+      </w:pPr>
+      <w:r>
+        <w:rPr>
+          <w:rFonts w:asciiTheme="majorHAnsi" w:hAnsiTheme="majorHAnsi" w:cstheme="majorHAnsi"/>
+          <w:b/>
+          <w:bCs/>
+          <w:sz w:val="28"/>
+          <w:szCs w:val="28"/>
+          <w:lang w:val="en-US"/>
+        </w:rPr>
+        <w:t>List of Bugs:</w:t>
+      </w:r>
+    </w:p>
+    <w:p>
+      <w:pPr>
+        <w:jc w:val="both"/>
+        <w:rPr>
+          <w:rFonts w:asciiTheme="majorHAnsi" w:hAnsiTheme="majorHAnsi" w:cstheme="majorHAnsi"/>
+          <w:sz w:val="28"/>
+          <w:szCs w:val="28"/>
+          <w:lang w:val="en-US"/>
+        </w:rPr>
+      </w:pPr>
+      <w:r>
+        <w:rPr>
+          <w:rFonts w:asciiTheme="majorHAnsi" w:hAnsiTheme="majorHAnsi" w:cstheme="majorHAnsi"/>
+          <w:sz w:val="28"/>
+          <w:szCs w:val="28"/>
+          <w:lang w:val="en-US"/>
+        </w:rPr>
+        <w:t>Many programs, particularly free ones, publish their list of known bugs. If you can find a list of known bugs, it's worth reading it to see if the bug you've just found is already known or not. If it's already known, it probably isn't worth reporting again, but if you think you have more information than the report in the bug list, you might want to contact the programmer anyway. They might be able to fix the bug more easily if you can give them information they didn't already have.</w:t>
+      </w:r>
+    </w:p>
+    <w:p>
+      <w:pPr>
+        <w:pStyle w:val="Prrafodelista"/>
+        <w:numPr>
+          <w:ilvl w:val="0"/>
+          <w:numId w:val="5"/>
+        </w:numPr>
+        <w:rPr>
+          <w:rFonts w:asciiTheme="majorHAnsi" w:hAnsiTheme="majorHAnsi" w:cstheme="majorHAnsi"/>
+          <w:b/>
+          <w:bCs/>
+          <w:sz w:val="28"/>
+          <w:szCs w:val="28"/>
+          <w:lang w:val="en-US"/>
+        </w:rPr>
+      </w:pPr>
+      <w:r>
+        <w:rPr>
+          <w:rFonts w:asciiTheme="majorHAnsi" w:hAnsiTheme="majorHAnsi" w:cstheme="majorHAnsi"/>
+          <w:b/>
+          <w:bCs/>
+          <w:sz w:val="28"/>
+          <w:szCs w:val="28"/>
+          <w:lang w:val="en-US"/>
+        </w:rPr>
+        <w:t>Debugging with GDB: https://news.ycombinator.com/item?id=30512302</w:t>
+      </w:r>
+    </w:p>
+    <w:p>
+      <w:pPr>
+        <w:pStyle w:val="Prrafodelista"/>
+        <w:numPr>
+          <w:ilvl w:val="0"/>
+          <w:numId w:val="5"/>
+        </w:numPr>
+        <w:rPr>
+          <w:rFonts w:asciiTheme="majorHAnsi" w:hAnsiTheme="majorHAnsi" w:cstheme="majorHAnsi"/>
+          <w:b/>
+          <w:bCs/>
+          <w:sz w:val="28"/>
+          <w:szCs w:val="28"/>
+          <w:lang w:val="en-US"/>
+        </w:rPr>
+      </w:pPr>
+      <w:r>
+        <w:rPr>
+          <w:rFonts w:asciiTheme="majorHAnsi" w:hAnsiTheme="majorHAnsi" w:cstheme="majorHAnsi"/>
+          <w:b/>
+          <w:bCs/>
+          <w:sz w:val="28"/>
+          <w:szCs w:val="28"/>
+          <w:lang w:val="en-US"/>
+        </w:rPr>
+        <w:t xml:space="preserve">Debugging with </w:t>
+      </w:r>
+      <w:r>
+        <w:rPr>
+          <w:rFonts w:asciiTheme="majorHAnsi" w:hAnsiTheme="majorHAnsi" w:cstheme="majorHAnsi"/>
+          <w:b/>
+          <w:bCs/>
+          <w:sz w:val="28"/>
+          <w:szCs w:val="28"/>
+          <w:lang w:val="en-US"/>
+        </w:rPr>
+        <w:t>P</w:t>
+      </w:r>
+      <w:r>
+        <w:rPr>
+          <w:rFonts w:asciiTheme="majorHAnsi" w:hAnsiTheme="majorHAnsi" w:cstheme="majorHAnsi"/>
+          <w:b/>
+          <w:bCs/>
+          <w:sz w:val="28"/>
+          <w:szCs w:val="28"/>
+          <w:lang w:val="en-US"/>
+        </w:rPr>
+        <w:t>DB</w:t>
+      </w:r>
+      <w:r>
+        <w:rPr>
+          <w:rFonts w:asciiTheme="majorHAnsi" w:hAnsiTheme="majorHAnsi" w:cstheme="majorHAnsi"/>
+          <w:b/>
+          <w:bCs/>
+          <w:sz w:val="28"/>
+          <w:szCs w:val="28"/>
+          <w:lang w:val="en-US"/>
+        </w:rPr>
+        <w:t xml:space="preserve"> </w:t>
+      </w:r>
+      <w:r>
+        <w:rPr>
+          <w:rFonts w:asciiTheme="majorHAnsi" w:hAnsiTheme="majorHAnsi" w:cstheme="majorHAnsi"/>
+          <w:b/>
+          <w:bCs/>
+          <w:sz w:val="28"/>
+          <w:szCs w:val="28"/>
+          <w:lang w:val="en-US"/>
+        </w:rPr>
+        <w:t>(</w:t>
+      </w:r>
+      <w:r>
+        <w:rPr>
+          <w:rFonts w:asciiTheme="majorHAnsi" w:hAnsiTheme="majorHAnsi" w:cstheme="majorHAnsi"/>
+          <w:b/>
+          <w:bCs/>
+          <w:sz w:val="28"/>
+          <w:szCs w:val="28"/>
+          <w:lang w:val="en-US"/>
+        </w:rPr>
+        <w:t>Python debugging</w:t>
+      </w:r>
+      <w:r>
+        <w:rPr>
+          <w:rFonts w:asciiTheme="majorHAnsi" w:hAnsiTheme="majorHAnsi" w:cstheme="majorHAnsi"/>
+          <w:b/>
+          <w:bCs/>
+          <w:sz w:val="28"/>
+          <w:szCs w:val="28"/>
+          <w:lang w:val="en-US"/>
+        </w:rPr>
+        <w:t>)</w:t>
+      </w:r>
+      <w:r>
+        <w:rPr>
+          <w:rFonts w:asciiTheme="majorHAnsi" w:hAnsiTheme="majorHAnsi" w:cstheme="majorHAnsi"/>
+          <w:b/>
+          <w:bCs/>
+          <w:sz w:val="28"/>
+          <w:szCs w:val="28"/>
+          <w:lang w:val="en-US"/>
+        </w:rPr>
+        <w:t xml:space="preserve">: </w:t>
+      </w:r>
+      <w:hyperlink r:id="rId8" w:history="1">
+        <w:r>
+          <w:rPr>
+            <w:rStyle w:val="Hipervnculo"/>
+            <w:rFonts w:asciiTheme="majorHAnsi" w:hAnsiTheme="majorHAnsi" w:cstheme="majorHAnsi"/>
+            <w:b/>
+            <w:bCs/>
+            <w:sz w:val="28"/>
+            <w:szCs w:val="28"/>
+            <w:lang w:val="en-US"/>
+          </w:rPr>
+          <w:t>https://www.youtube.com/watch?v=a7qIcIaL4zs</w:t>
+        </w:r>
+      </w:hyperlink>
+    </w:p>
+    <w:p>
+      <w:pPr>
+        <w:pStyle w:val="Prrafodelista"/>
+        <w:numPr>
+          <w:ilvl w:val="0"/>
+          <w:numId w:val="5"/>
+        </w:numPr>
+        <w:rPr>
+          <w:rFonts w:asciiTheme="majorHAnsi" w:hAnsiTheme="majorHAnsi" w:cstheme="majorHAnsi"/>
+          <w:b/>
+          <w:bCs/>
+          <w:sz w:val="28"/>
+          <w:szCs w:val="28"/>
+          <w:lang w:val="en-US"/>
+        </w:rPr>
+      </w:pPr>
+      <w:r>
+        <w:rPr>
+          <w:rFonts w:asciiTheme="majorHAnsi" w:hAnsiTheme="majorHAnsi" w:cstheme="majorHAnsi"/>
+          <w:b/>
+          <w:bCs/>
+          <w:sz w:val="28"/>
+          <w:szCs w:val="28"/>
+          <w:lang w:val="en-US"/>
+        </w:rPr>
+        <w:t>gdb breakpoint tricks: https://news.ycombinator.com/item?id=39170901</w:t>
+      </w:r>
+    </w:p>
+    <w:p>
+      <w:pPr>
+        <w:pStyle w:val="Prrafodelista"/>
+        <w:rPr>
+          <w:rFonts w:asciiTheme="majorHAnsi" w:hAnsiTheme="majorHAnsi" w:cstheme="majorHAnsi"/>
+          <w:b/>
+          <w:bCs/>
+          <w:sz w:val="28"/>
+          <w:szCs w:val="28"/>
+          <w:lang w:val="en-US"/>
+        </w:rPr>
+      </w:pPr>
+    </w:p>
+    <w:p>
+      <w:pPr>
+        <w:pStyle w:val="Prrafodelista"/>
+        <w:numPr>
+          <w:ilvl w:val="0"/>
+          <w:numId w:val="5"/>
+        </w:numPr>
+        <w:rPr>
+          <w:rFonts w:asciiTheme="majorHAnsi" w:hAnsiTheme="majorHAnsi" w:cstheme="majorHAnsi"/>
+          <w:b/>
+          <w:bCs/>
+          <w:sz w:val="28"/>
+          <w:szCs w:val="28"/>
+          <w:lang w:val="en-US"/>
+        </w:rPr>
+      </w:pPr>
+      <w:r>
+        <w:rPr>
+          <w:rFonts w:asciiTheme="majorHAnsi" w:hAnsiTheme="majorHAnsi" w:cstheme="majorHAnsi"/>
+          <w:b/>
+          <w:bCs/>
+          <w:sz w:val="28"/>
+          <w:szCs w:val="28"/>
+          <w:lang w:val="en-US"/>
+        </w:rPr>
+        <w:t xml:space="preserve">Reverse engineering: </w:t>
+      </w:r>
+      <w:proofErr w:type="spellStart"/>
+      <w:r>
+        <w:rPr>
+          <w:rFonts w:asciiTheme="majorHAnsi" w:hAnsiTheme="majorHAnsi" w:cstheme="majorHAnsi"/>
+          <w:b/>
+          <w:bCs/>
+          <w:sz w:val="28"/>
+          <w:szCs w:val="28"/>
+          <w:lang w:val="en-US"/>
+        </w:rPr>
+        <w:t>hugsy</w:t>
+      </w:r>
+      <w:proofErr w:type="spellEnd"/>
+      <w:r>
+        <w:rPr>
+          <w:rFonts w:asciiTheme="majorHAnsi" w:hAnsiTheme="majorHAnsi" w:cstheme="majorHAnsi"/>
+          <w:b/>
+          <w:bCs/>
+          <w:sz w:val="28"/>
+          <w:szCs w:val="28"/>
+          <w:lang w:val="en-US"/>
+        </w:rPr>
+        <w:t>/</w:t>
+      </w:r>
+      <w:proofErr w:type="spellStart"/>
+      <w:r>
+        <w:rPr>
+          <w:rFonts w:asciiTheme="majorHAnsi" w:hAnsiTheme="majorHAnsi" w:cstheme="majorHAnsi"/>
+          <w:b/>
+          <w:bCs/>
+          <w:sz w:val="28"/>
+          <w:szCs w:val="28"/>
+          <w:lang w:val="en-US"/>
+        </w:rPr>
+        <w:t>gef</w:t>
+      </w:r>
+      <w:proofErr w:type="spellEnd"/>
+    </w:p>
+    <w:p>
+      <w:pPr>
+        <w:pStyle w:val="Prrafodelista"/>
+        <w:rPr>
+          <w:rFonts w:asciiTheme="majorHAnsi" w:hAnsiTheme="majorHAnsi" w:cstheme="majorHAnsi"/>
+          <w:b/>
+          <w:bCs/>
+          <w:sz w:val="28"/>
+          <w:szCs w:val="28"/>
+          <w:lang w:val="en-US"/>
+        </w:rPr>
+      </w:pPr>
+    </w:p>
+    <w:p>
+      <w:pPr>
+        <w:jc w:val="both"/>
+        <w:rPr>
+          <w:rFonts w:asciiTheme="majorHAnsi" w:hAnsiTheme="majorHAnsi" w:cstheme="majorHAnsi"/>
+          <w:sz w:val="28"/>
+          <w:szCs w:val="28"/>
+          <w:lang w:val="en-US"/>
+        </w:rPr>
+      </w:pPr>
+    </w:p>
+    <w:p>
+      <w:pPr>
+        <w:jc w:val="both"/>
+        <w:rPr>
+          <w:rFonts w:asciiTheme="majorHAnsi" w:hAnsiTheme="majorHAnsi" w:cstheme="majorHAnsi"/>
+          <w:b/>
+          <w:bCs/>
+          <w:sz w:val="28"/>
+          <w:szCs w:val="28"/>
+          <w:lang w:val="en-US"/>
+        </w:rPr>
+      </w:pPr>
+      <w:r>
+        <w:rPr>
+          <w:rFonts w:asciiTheme="majorHAnsi" w:hAnsiTheme="majorHAnsi" w:cstheme="majorHAnsi"/>
+          <w:b/>
+          <w:bCs/>
+          <w:sz w:val="28"/>
+          <w:szCs w:val="28"/>
+          <w:lang w:val="en-US"/>
+        </w:rPr>
+        <w:t>Testing:</w:t>
+      </w:r>
+    </w:p>
+    <w:p>
+      <w:pPr>
+        <w:jc w:val="both"/>
+        <w:rPr>
+          <w:rFonts w:asciiTheme="majorHAnsi" w:hAnsiTheme="majorHAnsi" w:cstheme="majorHAnsi"/>
+          <w:sz w:val="28"/>
+          <w:szCs w:val="28"/>
+          <w:lang w:val="en-US"/>
+        </w:rPr>
+      </w:pPr>
+      <w:r>
+        <w:rPr>
+          <w:rFonts w:asciiTheme="majorHAnsi" w:hAnsiTheme="majorHAnsi" w:cstheme="majorHAnsi"/>
+          <w:sz w:val="28"/>
+          <w:szCs w:val="28"/>
+          <w:lang w:val="en-US"/>
+        </w:rPr>
+        <w:lastRenderedPageBreak/>
+        <w:t>Unit testing allows to ensure that a given software behaves in the correct way, at least for the cases one is testing. Once a function is written (or even before in TTD</w:t>
+      </w:r>
+      <w:r>
+        <w:rPr>
+          <w:rFonts w:asciiTheme="majorHAnsi" w:hAnsiTheme="majorHAnsi" w:cstheme="majorHAnsi"/>
+          <w:sz w:val="28"/>
+          <w:szCs w:val="28"/>
+          <w:lang w:val="en-US"/>
+        </w:rPr>
+        <w:t xml:space="preserve"> (</w:t>
+      </w:r>
+      <w:r>
+        <w:rPr>
+          <w:rFonts w:asciiTheme="majorHAnsi" w:hAnsiTheme="majorHAnsi" w:cstheme="majorHAnsi"/>
+          <w:sz w:val="28"/>
+          <w:szCs w:val="28"/>
+          <w:lang w:val="en-US"/>
+        </w:rPr>
+        <w:t>Test-Driven Development</w:t>
+      </w:r>
+      <w:r>
+        <w:rPr>
+          <w:rFonts w:asciiTheme="majorHAnsi" w:hAnsiTheme="majorHAnsi" w:cstheme="majorHAnsi"/>
+          <w:sz w:val="28"/>
+          <w:szCs w:val="28"/>
+          <w:lang w:val="en-US"/>
+        </w:rPr>
+        <w:t>)</w:t>
+      </w:r>
+      <w:r>
+        <w:rPr>
+          <w:rFonts w:asciiTheme="majorHAnsi" w:hAnsiTheme="majorHAnsi" w:cstheme="majorHAnsi"/>
+          <w:sz w:val="28"/>
+          <w:szCs w:val="28"/>
+          <w:lang w:val="en-US"/>
+        </w:rPr>
+        <w:t>) or a bug is fixed, it is necessary to write a test that ensures the function to work properly in limit cases or the bug to not reappear in the future. There are several levels associated with unit testing.</w:t>
+      </w:r>
+    </w:p>
+    <w:p>
+      <w:pPr>
+        <w:jc w:val="both"/>
+        <w:rPr>
+          <w:rFonts w:asciiTheme="majorHAnsi" w:hAnsiTheme="majorHAnsi" w:cstheme="majorHAnsi"/>
+          <w:sz w:val="28"/>
+          <w:szCs w:val="28"/>
+          <w:lang w:val="en-US"/>
+        </w:rPr>
+      </w:pPr>
+    </w:p>
+    <w:p>
+      <w:pPr>
+        <w:jc w:val="both"/>
+        <w:rPr>
+          <w:rFonts w:asciiTheme="majorHAnsi" w:hAnsiTheme="majorHAnsi" w:cstheme="majorHAnsi"/>
+          <w:sz w:val="28"/>
+          <w:szCs w:val="28"/>
+          <w:lang w:val="en-US"/>
+        </w:rPr>
+      </w:pPr>
+      <w:r>
+        <w:rPr>
+          <w:rFonts w:asciiTheme="majorHAnsi" w:hAnsiTheme="majorHAnsi" w:cstheme="majorHAnsi"/>
+          <w:sz w:val="28"/>
+          <w:szCs w:val="28"/>
+          <w:lang w:val="en-US"/>
+        </w:rPr>
+        <w:t xml:space="preserve">It is worth mentioning that catching an exception (try and catch blocks) also helps with handling runtime errors and reacting correspondingly. Also, using logging libraries like logger or </w:t>
+      </w:r>
+      <w:proofErr w:type="spellStart"/>
+      <w:r>
+        <w:rPr>
+          <w:rFonts w:asciiTheme="majorHAnsi" w:hAnsiTheme="majorHAnsi" w:cstheme="majorHAnsi"/>
+          <w:sz w:val="28"/>
+          <w:szCs w:val="28"/>
+          <w:lang w:val="en-US"/>
+        </w:rPr>
+        <w:t>loguru</w:t>
+      </w:r>
+      <w:proofErr w:type="spellEnd"/>
+      <w:r>
+        <w:rPr>
+          <w:rFonts w:asciiTheme="majorHAnsi" w:hAnsiTheme="majorHAnsi" w:cstheme="majorHAnsi"/>
+          <w:sz w:val="28"/>
+          <w:szCs w:val="28"/>
+          <w:lang w:val="en-US"/>
+        </w:rPr>
+        <w:t xml:space="preserve"> (python), or </w:t>
+      </w:r>
+      <w:proofErr w:type="spellStart"/>
+      <w:r>
+        <w:rPr>
+          <w:rFonts w:asciiTheme="majorHAnsi" w:hAnsiTheme="majorHAnsi" w:cstheme="majorHAnsi"/>
+          <w:sz w:val="28"/>
+          <w:szCs w:val="28"/>
+          <w:lang w:val="en-US"/>
+        </w:rPr>
+        <w:t>spdlog</w:t>
+      </w:r>
+      <w:proofErr w:type="spellEnd"/>
+      <w:r>
+        <w:rPr>
+          <w:rFonts w:asciiTheme="majorHAnsi" w:hAnsiTheme="majorHAnsi" w:cstheme="majorHAnsi"/>
+          <w:sz w:val="28"/>
+          <w:szCs w:val="28"/>
+          <w:lang w:val="en-US"/>
+        </w:rPr>
+        <w:t>, https://github.com/gabime/spdlog, (</w:t>
+      </w:r>
+      <w:proofErr w:type="spellStart"/>
+      <w:r>
+        <w:rPr>
+          <w:rFonts w:asciiTheme="majorHAnsi" w:hAnsiTheme="majorHAnsi" w:cstheme="majorHAnsi"/>
+          <w:sz w:val="28"/>
+          <w:szCs w:val="28"/>
+          <w:lang w:val="en-US"/>
+        </w:rPr>
+        <w:t>c++</w:t>
+      </w:r>
+      <w:proofErr w:type="spellEnd"/>
+      <w:r>
+        <w:rPr>
+          <w:rFonts w:asciiTheme="majorHAnsi" w:hAnsiTheme="majorHAnsi" w:cstheme="majorHAnsi"/>
+          <w:sz w:val="28"/>
+          <w:szCs w:val="28"/>
+          <w:lang w:val="en-US"/>
+        </w:rPr>
+        <w:t>) allows to print useful logging messages that also helps when you try to understand what is going on with your program.</w:t>
+      </w:r>
+    </w:p>
+    <w:p>
+      <w:pPr>
+        <w:jc w:val="both"/>
+        <w:rPr>
+          <w:rFonts w:asciiTheme="majorHAnsi" w:hAnsiTheme="majorHAnsi" w:cstheme="majorHAnsi"/>
+          <w:sz w:val="28"/>
+          <w:szCs w:val="28"/>
+          <w:lang w:val="en-US"/>
+        </w:rPr>
+      </w:pPr>
+    </w:p>
+    <w:p>
+      <w:pPr>
+        <w:pStyle w:val="Prrafodelista"/>
+        <w:numPr>
+          <w:ilvl w:val="0"/>
+          <w:numId w:val="4"/>
+        </w:numPr>
+        <w:jc w:val="both"/>
+        <w:rPr>
+          <w:rFonts w:asciiTheme="majorHAnsi" w:hAnsiTheme="majorHAnsi" w:cstheme="majorHAnsi"/>
+          <w:b/>
+          <w:bCs/>
+          <w:sz w:val="28"/>
+          <w:szCs w:val="28"/>
+          <w:lang w:val="en-US"/>
+        </w:rPr>
+      </w:pPr>
+      <w:r>
+        <w:rPr>
+          <w:rFonts w:asciiTheme="majorHAnsi" w:hAnsiTheme="majorHAnsi" w:cstheme="majorHAnsi"/>
+          <w:b/>
+          <w:bCs/>
+          <w:sz w:val="28"/>
+          <w:szCs w:val="28"/>
+          <w:lang w:val="en-US"/>
+        </w:rPr>
+        <w:t>Test-Driven Development</w:t>
+      </w:r>
+      <w:r>
+        <w:rPr>
+          <w:rFonts w:asciiTheme="majorHAnsi" w:hAnsiTheme="majorHAnsi" w:cstheme="majorHAnsi"/>
+          <w:b/>
+          <w:bCs/>
+          <w:sz w:val="28"/>
+          <w:szCs w:val="28"/>
+          <w:lang w:val="en-US"/>
+        </w:rPr>
+        <w:t>:</w:t>
+      </w:r>
+      <w:r>
+        <w:rPr>
+          <w:rFonts w:asciiTheme="majorHAnsi" w:hAnsiTheme="majorHAnsi" w:cstheme="majorHAnsi"/>
+          <w:b/>
+          <w:bCs/>
+          <w:sz w:val="28"/>
+          <w:szCs w:val="28"/>
+          <w:lang w:val="en-US"/>
+        </w:rPr>
+        <w:t xml:space="preserve">  </w:t>
+      </w:r>
+    </w:p>
+    <w:p>
+      <w:pPr>
+        <w:pStyle w:val="Prrafodelista"/>
+        <w:jc w:val="both"/>
+        <w:rPr>
+          <w:rFonts w:asciiTheme="majorHAnsi" w:hAnsiTheme="majorHAnsi" w:cstheme="majorHAnsi"/>
+          <w:sz w:val="28"/>
+          <w:szCs w:val="28"/>
+          <w:lang w:val="en-US"/>
+        </w:rPr>
+      </w:pPr>
+      <w:r>
+        <w:rPr>
+          <w:rFonts w:asciiTheme="majorHAnsi" w:hAnsiTheme="majorHAnsi" w:cstheme="majorHAnsi"/>
+          <w:sz w:val="28"/>
+          <w:szCs w:val="28"/>
+          <w:lang w:val="en-US"/>
+        </w:rPr>
+        <w:t>I</w:t>
+      </w:r>
+      <w:r>
+        <w:rPr>
+          <w:rFonts w:asciiTheme="majorHAnsi" w:hAnsiTheme="majorHAnsi" w:cstheme="majorHAnsi"/>
+          <w:sz w:val="28"/>
+          <w:szCs w:val="28"/>
+          <w:lang w:val="en-US"/>
+        </w:rPr>
+        <w:t xml:space="preserve">s a process for when you write and run your </w:t>
+      </w:r>
+      <w:proofErr w:type="gramStart"/>
+      <w:r>
+        <w:rPr>
+          <w:rFonts w:asciiTheme="majorHAnsi" w:hAnsiTheme="majorHAnsi" w:cstheme="majorHAnsi"/>
+          <w:sz w:val="28"/>
+          <w:szCs w:val="28"/>
+          <w:lang w:val="en-US"/>
+        </w:rPr>
+        <w:t>tests.</w:t>
+      </w:r>
+      <w:proofErr w:type="gramEnd"/>
+      <w:r>
+        <w:rPr>
+          <w:rFonts w:asciiTheme="majorHAnsi" w:hAnsiTheme="majorHAnsi" w:cstheme="majorHAnsi"/>
+          <w:sz w:val="28"/>
+          <w:szCs w:val="28"/>
+          <w:lang w:val="en-US"/>
+        </w:rPr>
+        <w:t xml:space="preserve"> Following it makes it possible to have a very high test-coverage. Test-coverage refers to the percentage of your code that is tested automatically, so a higher number is better. TDD also reduces the likelihood of having bugs in your tests, which can otherwise be difficult to track down.</w:t>
+      </w:r>
+    </w:p>
+    <w:p>
+      <w:pPr>
+        <w:pStyle w:val="Prrafodelista"/>
+        <w:numPr>
+          <w:ilvl w:val="0"/>
+          <w:numId w:val="4"/>
+        </w:numPr>
+        <w:rPr>
+          <w:rFonts w:asciiTheme="majorHAnsi" w:hAnsiTheme="majorHAnsi" w:cstheme="majorHAnsi"/>
+          <w:sz w:val="28"/>
+          <w:szCs w:val="28"/>
+          <w:lang w:val="en-US"/>
+        </w:rPr>
+      </w:pPr>
+      <w:r>
+        <w:rPr>
+          <w:rFonts w:asciiTheme="majorHAnsi" w:hAnsiTheme="majorHAnsi" w:cstheme="majorHAnsi"/>
+          <w:b/>
+          <w:bCs/>
+          <w:sz w:val="28"/>
+          <w:szCs w:val="28"/>
+          <w:lang w:val="en-US"/>
+        </w:rPr>
+        <w:t>Unit Testing</w:t>
+      </w:r>
+      <w:r>
+        <w:rPr>
+          <w:rFonts w:asciiTheme="majorHAnsi" w:hAnsiTheme="majorHAnsi" w:cstheme="majorHAnsi"/>
+          <w:b/>
+          <w:bCs/>
+          <w:sz w:val="28"/>
+          <w:szCs w:val="28"/>
+          <w:lang w:val="en-US"/>
+        </w:rPr>
+        <w:t>:</w:t>
+      </w:r>
+      <w:r>
+        <w:rPr>
+          <w:rFonts w:asciiTheme="majorHAnsi" w:hAnsiTheme="majorHAnsi" w:cstheme="majorHAnsi"/>
+          <w:b/>
+          <w:bCs/>
+          <w:sz w:val="28"/>
+          <w:szCs w:val="28"/>
+          <w:lang w:val="en-US"/>
+        </w:rPr>
+        <w:t xml:space="preserve"> </w:t>
+      </w:r>
+      <w:r>
+        <w:rPr>
+          <w:rFonts w:asciiTheme="majorHAnsi" w:hAnsiTheme="majorHAnsi" w:cstheme="majorHAnsi"/>
+          <w:b/>
+          <w:bCs/>
+          <w:sz w:val="28"/>
+          <w:szCs w:val="28"/>
+          <w:lang w:val="en-US"/>
+        </w:rPr>
+        <w:br/>
+      </w:r>
+      <w:r>
+        <w:rPr>
+          <w:rFonts w:asciiTheme="majorHAnsi" w:hAnsiTheme="majorHAnsi" w:cstheme="majorHAnsi"/>
+          <w:sz w:val="28"/>
+          <w:szCs w:val="28"/>
+          <w:lang w:val="en-US"/>
+        </w:rPr>
+        <w:t xml:space="preserve">Unit testing allows to ensure that a given software behaves in the correct way, at least for the cases one is testing. Once a function is written (or even before in TTD) or a bug is fixed, it is necessary to write a test that ensures the function to work properly in limit cases or the bug to not reappear in the future. There are several levels associated with unit </w:t>
+      </w:r>
+      <w:proofErr w:type="gramStart"/>
+      <w:r>
+        <w:rPr>
+          <w:rFonts w:asciiTheme="majorHAnsi" w:hAnsiTheme="majorHAnsi" w:cstheme="majorHAnsi"/>
+          <w:sz w:val="28"/>
+          <w:szCs w:val="28"/>
+          <w:lang w:val="en-US"/>
+        </w:rPr>
+        <w:t>testing .</w:t>
+      </w:r>
+      <w:proofErr w:type="gramEnd"/>
+    </w:p>
+    <w:p>
+      <w:pPr>
+        <w:pStyle w:val="Prrafodelista"/>
+        <w:numPr>
+          <w:ilvl w:val="0"/>
+          <w:numId w:val="4"/>
+        </w:numPr>
+        <w:rPr>
+          <w:rFonts w:asciiTheme="majorHAnsi" w:hAnsiTheme="majorHAnsi" w:cstheme="majorHAnsi"/>
+          <w:sz w:val="28"/>
+          <w:szCs w:val="28"/>
+          <w:lang w:val="en-US"/>
+        </w:rPr>
+      </w:pPr>
+      <w:r>
+        <w:rPr>
+          <w:rFonts w:asciiTheme="majorHAnsi" w:hAnsiTheme="majorHAnsi" w:cstheme="majorHAnsi"/>
+          <w:b/>
+          <w:bCs/>
+          <w:sz w:val="28"/>
+          <w:szCs w:val="28"/>
+          <w:lang w:val="en-US"/>
+        </w:rPr>
+        <w:t>Integral Testing:</w:t>
+      </w:r>
+    </w:p>
+    <w:p>
+      <w:pPr>
+        <w:rPr>
+          <w:rFonts w:asciiTheme="majorHAnsi" w:hAnsiTheme="majorHAnsi" w:cstheme="majorHAnsi"/>
+          <w:b/>
+          <w:bCs/>
+          <w:sz w:val="28"/>
+          <w:szCs w:val="28"/>
+          <w:lang w:val="en-US"/>
+        </w:rPr>
+      </w:pPr>
+    </w:p>
+    <w:p>
+      <w:pPr>
+        <w:rPr>
+          <w:rFonts w:asciiTheme="majorHAnsi" w:hAnsiTheme="majorHAnsi" w:cstheme="majorHAnsi"/>
+          <w:b/>
+          <w:bCs/>
+          <w:sz w:val="28"/>
+          <w:szCs w:val="28"/>
+          <w:lang w:val="en-US"/>
+        </w:rPr>
+      </w:pPr>
+      <w:r>
+        <w:rPr>
+          <w:rFonts w:asciiTheme="majorHAnsi" w:hAnsiTheme="majorHAnsi" w:cstheme="majorHAnsi"/>
+          <w:b/>
+          <w:bCs/>
+          <w:noProof/>
+          <w:sz w:val="28"/>
+          <w:szCs w:val="28"/>
+          <w:lang w:val="en-US"/>
+        </w:rPr>
+        <w:lastRenderedPageBreak/>
+        <w:drawing>
+          <wp:inline distT="0" distB="0" distL="0" distR="0" wp14:anchorId="7A59820F" wp14:editId="56DF7588">
+            <wp:extent cx="2886478" cy="4591691"/>
+            <wp:effectExtent l="0" t="0" r="9525" b="0"/>
+            <wp:docPr id="3" name="Imagen 3"/>
+            <wp:cNvGraphicFramePr>
+              <a:graphicFrameLocks xmlns:a="http://schemas.openxmlformats.org/drawingml/2006/main" noChangeAspect="1"/>
+            </wp:cNvGraphicFramePr>
+            <a:graphic xmlns:a="http://schemas.openxmlformats.org/drawingml/2006/main">
+              <a:graphicData uri="http://schemas.openxmlformats.org/drawingml/2006/picture">
+                <pic:pic xmlns:pic="http://schemas.openxmlformats.org/drawingml/2006/picture">
+                  <pic:nvPicPr>
+                    <pic:cNvPr id="1" name=""/>
+                    <pic:cNvPicPr/>
+                  </pic:nvPicPr>
+                  <pic:blipFill>
+                    <a:blip r:embed="rId9"/>
+                    <a:stretch>
+                      <a:fillRect/>
+                    </a:stretch>
+                  </pic:blipFill>
+                  <pic:spPr>
+                    <a:xfrm>
+                      <a:off x="0" y="0"/>
                       <a:ext cx="2886478" cy="4591691"/>
                     </a:xfrm>
                     <a:prstGeom prst="rect">
@@ -349,6 +1478,7 @@
     </w:p>
     <w:p>
       <w:pPr>
+        <w:jc w:val="center"/>
         <w:rPr>
           <w:rFonts w:asciiTheme="majorHAnsi" w:hAnsiTheme="majorHAnsi" w:cstheme="majorHAnsi"/>
           <w:b/>
@@ -383,6 +1513,7 @@
     </w:p>
     <w:p>
       <w:pPr>
+        <w:jc w:val="both"/>
         <w:rPr>
           <w:rFonts w:asciiTheme="majorHAnsi" w:hAnsiTheme="majorHAnsi" w:cstheme="majorHAnsi"/>
           <w:sz w:val="28"/>
@@ -418,6 +1549,67 @@
           <w:lang w:val="en-US"/>
         </w:rPr>
         <w:t xml:space="preserve"> techniques are better left to the compiler.</w:t>
+      </w:r>
+    </w:p>
+    <w:p>
+      <w:pPr>
+        <w:rPr>
+          <w:rFonts w:asciiTheme="majorHAnsi" w:hAnsiTheme="majorHAnsi" w:cstheme="majorHAnsi"/>
+          <w:sz w:val="28"/>
+          <w:szCs w:val="28"/>
+          <w:lang w:val="en-US"/>
+        </w:rPr>
+      </w:pPr>
+      <w:r>
+        <w:rPr>
+          <w:rFonts w:asciiTheme="majorHAnsi" w:hAnsiTheme="majorHAnsi" w:cstheme="majorHAnsi"/>
+          <w:b/>
+          <w:bCs/>
+          <w:sz w:val="28"/>
+          <w:szCs w:val="28"/>
+          <w:lang w:val="en-US"/>
+        </w:rPr>
+        <w:t>Profiling:</w:t>
+      </w:r>
+    </w:p>
+    <w:p>
+      <w:pPr>
+        <w:jc w:val="both"/>
+        <w:rPr>
+          <w:rFonts w:asciiTheme="majorHAnsi" w:hAnsiTheme="majorHAnsi" w:cstheme="majorHAnsi"/>
+          <w:sz w:val="28"/>
+          <w:szCs w:val="28"/>
+          <w:lang w:val="en-US"/>
+        </w:rPr>
+      </w:pPr>
+      <w:r>
+        <w:rPr>
+          <w:rFonts w:asciiTheme="majorHAnsi" w:hAnsiTheme="majorHAnsi" w:cstheme="majorHAnsi"/>
+          <w:sz w:val="28"/>
+          <w:szCs w:val="28"/>
+          <w:lang w:val="en-US"/>
+        </w:rPr>
+        <w:t xml:space="preserve">You need to detect functions which take most of the time. Optimizing a function that takes only 5% of the time will give you only marginal benefits. Finding the functions that take most of the time is called </w:t>
+      </w:r>
+      <w:proofErr w:type="gramStart"/>
+      <w:r>
+        <w:rPr>
+          <w:rFonts w:asciiTheme="majorHAnsi" w:hAnsiTheme="majorHAnsi" w:cstheme="majorHAnsi"/>
+          <w:sz w:val="28"/>
+          <w:szCs w:val="28"/>
+          <w:lang w:val="en-US"/>
+        </w:rPr>
+        <w:t>profiling ,</w:t>
+      </w:r>
+      <w:proofErr w:type="gramEnd"/>
+      <w:r>
+        <w:rPr>
+          <w:rFonts w:asciiTheme="majorHAnsi" w:hAnsiTheme="majorHAnsi" w:cstheme="majorHAnsi"/>
+          <w:sz w:val="28"/>
+          <w:szCs w:val="28"/>
+          <w:lang w:val="en-US"/>
+        </w:rPr>
+        <w:t xml:space="preserve"> and there are several tools ready to help you.</w:t>
       </w:r>
     </w:p>
     <w:p>
@@ -425,74 +1617,503 @@
         <w:pStyle w:val="Prrafodelista"/>
         <w:numPr>
           <w:ilvl w:val="0"/>
-          <w:numId w:val="3"/>
+          <w:numId w:val="4"/>
         </w:numPr>
-        <w:rPr>
-          <w:rFonts w:asciiTheme="majorHAnsi" w:hAnsiTheme="majorHAnsi" w:cstheme="majorHAnsi"/>
-          <w:sz w:val="28"/>
-          <w:szCs w:val="28"/>
-          <w:lang w:val="en-US"/>
-        </w:rPr>
-      </w:pPr>
-      <w:r>
-        <w:rPr>
-          <w:rFonts w:asciiTheme="majorHAnsi" w:hAnsiTheme="majorHAnsi" w:cstheme="majorHAnsi"/>
-          <w:b/>
-          <w:bCs/>
-          <w:sz w:val="28"/>
-          <w:szCs w:val="28"/>
-          <w:lang w:val="en-US"/>
-        </w:rPr>
-        <w:t>Profiling:</w:t>
-      </w:r>
-    </w:p>
-    <w:p>
-      <w:pPr>
-        <w:pStyle w:val="Prrafodelista"/>
-        <w:rPr>
-          <w:rFonts w:asciiTheme="majorHAnsi" w:hAnsiTheme="majorHAnsi" w:cstheme="majorHAnsi"/>
-          <w:sz w:val="28"/>
-          <w:szCs w:val="28"/>
-          <w:lang w:val="en-US"/>
-        </w:rPr>
-      </w:pPr>
-      <w:r>
-        <w:rPr>
-          <w:rFonts w:asciiTheme="majorHAnsi" w:hAnsiTheme="majorHAnsi" w:cstheme="majorHAnsi"/>
-          <w:sz w:val="28"/>
-          <w:szCs w:val="28"/>
-          <w:lang w:val="en-US"/>
-        </w:rPr>
-        <w:t xml:space="preserve">You need to detect functions which take most of the time. Optimizing a function that takes only 5% of the time will give you only marginal benefits. Finding the functions that take most of the time is called </w:t>
-      </w:r>
-      <w:proofErr w:type="gramStart"/>
-      <w:r>
-        <w:rPr>
-          <w:rFonts w:asciiTheme="majorHAnsi" w:hAnsiTheme="majorHAnsi" w:cstheme="majorHAnsi"/>
-          <w:sz w:val="28"/>
-          <w:szCs w:val="28"/>
-          <w:lang w:val="en-US"/>
-        </w:rPr>
-        <w:t>profiling ,</w:t>
-      </w:r>
-      <w:proofErr w:type="gramEnd"/>
-      <w:r>
-        <w:rPr>
-          <w:rFonts w:asciiTheme="majorHAnsi" w:hAnsiTheme="majorHAnsi" w:cstheme="majorHAnsi"/>
-          <w:sz w:val="28"/>
-          <w:szCs w:val="28"/>
-          <w:lang w:val="en-US"/>
-        </w:rPr>
-        <w:t xml:space="preserve"> and there are several tools ready to help you.</w:t>
-      </w:r>
+        <w:jc w:val="both"/>
+        <w:rPr>
+          <w:rFonts w:asciiTheme="majorHAnsi" w:hAnsiTheme="majorHAnsi" w:cstheme="majorHAnsi"/>
+          <w:b/>
+          <w:bCs/>
+          <w:sz w:val="28"/>
+          <w:szCs w:val="28"/>
+          <w:lang w:val="en-US"/>
+        </w:rPr>
+      </w:pPr>
+      <w:r>
+        <w:rPr>
+          <w:rFonts w:asciiTheme="majorHAnsi" w:hAnsiTheme="majorHAnsi" w:cstheme="majorHAnsi"/>
+          <w:b/>
+          <w:bCs/>
+          <w:sz w:val="28"/>
+          <w:szCs w:val="28"/>
+          <w:lang w:val="en-US"/>
+        </w:rPr>
+        <w:t>Measuring the whole running time</w:t>
+      </w:r>
+      <w:r>
+        <w:rPr>
+          <w:rFonts w:asciiTheme="majorHAnsi" w:hAnsiTheme="majorHAnsi" w:cstheme="majorHAnsi"/>
+          <w:b/>
+          <w:bCs/>
+          <w:sz w:val="28"/>
+          <w:szCs w:val="28"/>
+          <w:lang w:val="en-US"/>
+        </w:rPr>
+        <w:t>:</w:t>
+      </w:r>
+    </w:p>
+    <w:p>
+      <w:pPr>
+        <w:rPr>
+          <w:rFonts w:asciiTheme="majorHAnsi" w:hAnsiTheme="majorHAnsi" w:cstheme="majorHAnsi"/>
+          <w:b/>
+          <w:bCs/>
+          <w:sz w:val="28"/>
+          <w:szCs w:val="28"/>
+          <w:lang w:val="en-US"/>
+        </w:rPr>
+      </w:pPr>
     </w:p>
     <w:p>
       <w:pPr>
         <w:pStyle w:val="Prrafodelista"/>
         <w:numPr>
           <w:ilvl w:val="0"/>
-          <w:numId w:val="3"/>
+          <w:numId w:val="4"/>
         </w:numPr>
+        <w:jc w:val="both"/>
+        <w:rPr>
+          <w:rFonts w:asciiTheme="majorHAnsi" w:hAnsiTheme="majorHAnsi" w:cstheme="majorHAnsi"/>
+          <w:b/>
+          <w:bCs/>
+          <w:sz w:val="28"/>
+          <w:szCs w:val="28"/>
+          <w:lang w:val="en-US"/>
+        </w:rPr>
+      </w:pPr>
+      <w:r>
+        <w:rPr>
+          <w:rFonts w:asciiTheme="majorHAnsi" w:hAnsiTheme="majorHAnsi" w:cstheme="majorHAnsi"/>
+          <w:b/>
+          <w:bCs/>
+          <w:sz w:val="28"/>
+          <w:szCs w:val="28"/>
+          <w:lang w:val="en-US"/>
+        </w:rPr>
+        <w:lastRenderedPageBreak/>
+        <w:t xml:space="preserve">Measuring </w:t>
+      </w:r>
+      <w:r>
+        <w:rPr>
+          <w:rFonts w:asciiTheme="majorHAnsi" w:hAnsiTheme="majorHAnsi" w:cstheme="majorHAnsi"/>
+          <w:b/>
+          <w:bCs/>
+          <w:sz w:val="28"/>
+          <w:szCs w:val="28"/>
+          <w:lang w:val="en-US"/>
+        </w:rPr>
+        <w:t>elapsed time</w:t>
+      </w:r>
+      <w:r>
+        <w:rPr>
+          <w:rFonts w:asciiTheme="majorHAnsi" w:hAnsiTheme="majorHAnsi" w:cstheme="majorHAnsi"/>
+          <w:b/>
+          <w:bCs/>
+          <w:sz w:val="28"/>
+          <w:szCs w:val="28"/>
+          <w:lang w:val="en-US"/>
+        </w:rPr>
+        <w:t>:</w:t>
+      </w:r>
+    </w:p>
+    <w:p>
+      <w:pPr>
+        <w:pStyle w:val="Prrafodelista"/>
+        <w:jc w:val="both"/>
+        <w:rPr>
+          <w:rFonts w:asciiTheme="majorHAnsi" w:hAnsiTheme="majorHAnsi" w:cstheme="majorHAnsi"/>
+          <w:sz w:val="28"/>
+          <w:szCs w:val="28"/>
+          <w:lang w:val="en-US"/>
+        </w:rPr>
+      </w:pPr>
+      <w:r>
+        <w:rPr>
+          <w:rFonts w:asciiTheme="majorHAnsi" w:hAnsiTheme="majorHAnsi" w:cstheme="majorHAnsi"/>
+          <w:sz w:val="28"/>
+          <w:szCs w:val="28"/>
+          <w:lang w:val="en-US"/>
+        </w:rPr>
+        <w:t xml:space="preserve">The first approach is to just add timers to your code. This is a good practice and it is useful for a code to report the time spent on different parts. We will use the previous example and add watches at specific </w:t>
+      </w:r>
+      <w:proofErr w:type="spellStart"/>
+      <w:r>
+        <w:rPr>
+          <w:rFonts w:asciiTheme="majorHAnsi" w:hAnsiTheme="majorHAnsi" w:cstheme="majorHAnsi"/>
+          <w:sz w:val="28"/>
+          <w:szCs w:val="28"/>
+          <w:lang w:val="en-US"/>
+        </w:rPr>
+        <w:t>pointsm</w:t>
+      </w:r>
+      <w:proofErr w:type="spellEnd"/>
+      <w:r>
+        <w:rPr>
+          <w:rFonts w:asciiTheme="majorHAnsi" w:hAnsiTheme="majorHAnsi" w:cstheme="majorHAnsi"/>
+          <w:sz w:val="28"/>
+          <w:szCs w:val="28"/>
+          <w:lang w:val="en-US"/>
+        </w:rPr>
+        <w:t xml:space="preserve">, using </w:t>
+      </w:r>
+      <w:proofErr w:type="gramStart"/>
+      <w:r>
+        <w:rPr>
+          <w:rFonts w:asciiTheme="majorHAnsi" w:hAnsiTheme="majorHAnsi" w:cstheme="majorHAnsi"/>
+          <w:sz w:val="28"/>
+          <w:szCs w:val="28"/>
+          <w:lang w:val="en-US"/>
+        </w:rPr>
+        <w:t>std::</w:t>
+      </w:r>
+      <w:proofErr w:type="spellStart"/>
+      <w:proofErr w:type="gramEnd"/>
+      <w:r>
+        <w:rPr>
+          <w:rFonts w:asciiTheme="majorHAnsi" w:hAnsiTheme="majorHAnsi" w:cstheme="majorHAnsi"/>
+          <w:sz w:val="28"/>
+          <w:szCs w:val="28"/>
+          <w:lang w:val="en-US"/>
+        </w:rPr>
+        <w:t>chrono</w:t>
+      </w:r>
+      <w:r>
+        <w:rPr>
+          <w:rFonts w:asciiTheme="majorHAnsi" w:hAnsiTheme="majorHAnsi" w:cstheme="majorHAnsi"/>
+          <w:sz w:val="28"/>
+          <w:szCs w:val="28"/>
+          <w:lang w:val="en-US"/>
+        </w:rPr>
+        <w:t>,</w:t>
+      </w:r>
+      <w:r>
+        <w:rPr>
+          <w:rFonts w:asciiTheme="majorHAnsi" w:hAnsiTheme="majorHAnsi" w:cstheme="majorHAnsi"/>
+          <w:sz w:val="28"/>
+          <w:szCs w:val="28"/>
+          <w:lang w:val="en-US"/>
+        </w:rPr>
+        <w:t>you</w:t>
+      </w:r>
+      <w:proofErr w:type="spellEnd"/>
+      <w:r>
+        <w:rPr>
+          <w:rFonts w:asciiTheme="majorHAnsi" w:hAnsiTheme="majorHAnsi" w:cstheme="majorHAnsi"/>
+          <w:sz w:val="28"/>
+          <w:szCs w:val="28"/>
+          <w:lang w:val="en-US"/>
+        </w:rPr>
+        <w:t xml:space="preserve"> can see more examples</w:t>
+      </w:r>
+      <w:r>
+        <w:rPr>
+          <w:rFonts w:asciiTheme="majorHAnsi" w:hAnsiTheme="majorHAnsi" w:cstheme="majorHAnsi"/>
+          <w:sz w:val="28"/>
+          <w:szCs w:val="28"/>
+          <w:lang w:val="en-US"/>
+        </w:rPr>
+        <w:t>:</w:t>
+      </w:r>
+    </w:p>
+    <w:p>
+      <w:pPr>
+        <w:pStyle w:val="Prrafodelista"/>
+        <w:numPr>
+          <w:ilvl w:val="0"/>
+          <w:numId w:val="4"/>
+        </w:numPr>
+        <w:jc w:val="both"/>
+        <w:rPr>
+          <w:rFonts w:asciiTheme="majorHAnsi" w:hAnsiTheme="majorHAnsi" w:cstheme="majorHAnsi"/>
+          <w:sz w:val="28"/>
+          <w:szCs w:val="28"/>
+          <w:lang w:val="en-US"/>
+        </w:rPr>
+      </w:pPr>
+      <w:r>
+        <w:rPr>
+          <w:rFonts w:asciiTheme="majorHAnsi" w:hAnsiTheme="majorHAnsi" w:cstheme="majorHAnsi"/>
+          <w:sz w:val="28"/>
+          <w:szCs w:val="28"/>
+          <w:lang w:val="en-US"/>
+        </w:rPr>
+        <w:t>https://www.techiedelight.com/measure-elapsed-time-program</w:t>
+      </w:r>
+      <w:r>
+        <w:rPr>
+          <w:rFonts w:asciiTheme="majorHAnsi" w:hAnsiTheme="majorHAnsi" w:cstheme="majorHAnsi"/>
+          <w:sz w:val="28"/>
+          <w:szCs w:val="28"/>
+          <w:lang w:val="en-US"/>
+        </w:rPr>
+        <w:t>-</w:t>
+      </w:r>
+      <w:r>
+        <w:rPr>
+          <w:rFonts w:asciiTheme="majorHAnsi" w:hAnsiTheme="majorHAnsi" w:cstheme="majorHAnsi"/>
+          <w:sz w:val="28"/>
+          <w:szCs w:val="28"/>
+          <w:lang w:val="en-US"/>
+        </w:rPr>
+        <w:t xml:space="preserve">chrono-library/ </w:t>
+      </w:r>
+    </w:p>
+    <w:p>
+      <w:pPr>
+        <w:pStyle w:val="Prrafodelista"/>
+        <w:numPr>
+          <w:ilvl w:val="0"/>
+          <w:numId w:val="4"/>
+        </w:numPr>
+        <w:jc w:val="both"/>
+        <w:rPr>
+          <w:rFonts w:asciiTheme="majorHAnsi" w:hAnsiTheme="majorHAnsi" w:cstheme="majorHAnsi"/>
+          <w:sz w:val="28"/>
+          <w:szCs w:val="28"/>
+          <w:lang w:val="en-US"/>
+        </w:rPr>
+      </w:pPr>
+      <w:r>
+        <w:rPr>
+          <w:rFonts w:asciiTheme="majorHAnsi" w:hAnsiTheme="majorHAnsi" w:cstheme="majorHAnsi"/>
+          <w:sz w:val="28"/>
+          <w:szCs w:val="28"/>
+          <w:lang w:val="en-US"/>
+        </w:rPr>
+        <w:t xml:space="preserve">https://en.cppreference.com/w/cpp/chrono/duration. </w:t>
+      </w:r>
+    </w:p>
+    <w:p>
+      <w:pPr>
+        <w:pStyle w:val="Prrafodelista"/>
+        <w:jc w:val="both"/>
+        <w:rPr>
+          <w:rFonts w:asciiTheme="majorHAnsi" w:hAnsiTheme="majorHAnsi" w:cstheme="majorHAnsi"/>
+          <w:b/>
+          <w:bCs/>
+          <w:sz w:val="28"/>
+          <w:szCs w:val="28"/>
+          <w:lang w:val="en-US"/>
+        </w:rPr>
+      </w:pPr>
+    </w:p>
+    <w:p>
+      <w:pPr>
+        <w:pStyle w:val="Prrafodelista"/>
+        <w:rPr>
+          <w:rFonts w:asciiTheme="majorHAnsi" w:hAnsiTheme="majorHAnsi" w:cstheme="majorHAnsi"/>
+          <w:b/>
+          <w:bCs/>
+          <w:sz w:val="28"/>
+          <w:szCs w:val="28"/>
+          <w:lang w:val="en-US"/>
+        </w:rPr>
+      </w:pPr>
+    </w:p>
+    <w:p>
+      <w:pPr>
+        <w:pStyle w:val="Prrafodelista"/>
+        <w:numPr>
+          <w:ilvl w:val="0"/>
+          <w:numId w:val="4"/>
+        </w:numPr>
+        <w:jc w:val="both"/>
+        <w:rPr>
+          <w:rFonts w:asciiTheme="majorHAnsi" w:hAnsiTheme="majorHAnsi" w:cstheme="majorHAnsi"/>
+          <w:b/>
+          <w:bCs/>
+          <w:sz w:val="28"/>
+          <w:szCs w:val="28"/>
+          <w:lang w:val="en-US"/>
+        </w:rPr>
+      </w:pPr>
+      <w:r>
+        <w:rPr>
+          <w:rFonts w:asciiTheme="majorHAnsi" w:hAnsiTheme="majorHAnsi" w:cstheme="majorHAnsi"/>
+          <w:b/>
+          <w:bCs/>
+          <w:sz w:val="28"/>
+          <w:szCs w:val="28"/>
+          <w:lang w:val="en-US"/>
+        </w:rPr>
+        <w:t>Profilers:</w:t>
+      </w:r>
+    </w:p>
+    <w:p>
+      <w:pPr>
+        <w:pStyle w:val="Prrafodelista"/>
+        <w:jc w:val="both"/>
+        <w:rPr>
+          <w:rFonts w:asciiTheme="majorHAnsi" w:hAnsiTheme="majorHAnsi" w:cstheme="majorHAnsi"/>
+          <w:sz w:val="28"/>
+          <w:szCs w:val="28"/>
+          <w:lang w:val="en-US"/>
+        </w:rPr>
+      </w:pPr>
+      <w:r>
+        <w:rPr>
+          <w:rFonts w:asciiTheme="majorHAnsi" w:hAnsiTheme="majorHAnsi" w:cstheme="majorHAnsi"/>
+          <w:sz w:val="28"/>
+          <w:szCs w:val="28"/>
+          <w:lang w:val="en-US"/>
+        </w:rPr>
+        <w:t xml:space="preserve">There are many types of profilers from many different sources, commonly, a profiler is associated to a compiler, so that for example, GNU (the community around </w:t>
+      </w:r>
+      <w:proofErr w:type="spellStart"/>
+      <w:r>
+        <w:rPr>
+          <w:rFonts w:asciiTheme="majorHAnsi" w:hAnsiTheme="majorHAnsi" w:cstheme="majorHAnsi"/>
+          <w:sz w:val="28"/>
+          <w:szCs w:val="28"/>
+          <w:lang w:val="en-US"/>
+        </w:rPr>
+        <w:t>gcc</w:t>
+      </w:r>
+      <w:proofErr w:type="spellEnd"/>
+      <w:r>
+        <w:rPr>
+          <w:rFonts w:asciiTheme="majorHAnsi" w:hAnsiTheme="majorHAnsi" w:cstheme="majorHAnsi"/>
+          <w:sz w:val="28"/>
+          <w:szCs w:val="28"/>
+          <w:lang w:val="en-US"/>
+        </w:rPr>
+        <w:t xml:space="preserve"> compiler) has the profiler ‘</w:t>
+      </w:r>
+      <w:proofErr w:type="spellStart"/>
+      <w:r>
+        <w:rPr>
+          <w:rFonts w:asciiTheme="majorHAnsi" w:hAnsiTheme="majorHAnsi" w:cstheme="majorHAnsi"/>
+          <w:sz w:val="28"/>
+          <w:szCs w:val="28"/>
+          <w:lang w:val="en-US"/>
+        </w:rPr>
+        <w:t>gprof</w:t>
+      </w:r>
+      <w:proofErr w:type="spellEnd"/>
+      <w:r>
+        <w:rPr>
+          <w:rFonts w:asciiTheme="majorHAnsi" w:hAnsiTheme="majorHAnsi" w:cstheme="majorHAnsi"/>
+          <w:sz w:val="28"/>
+          <w:szCs w:val="28"/>
+          <w:lang w:val="en-US"/>
+        </w:rPr>
+        <w:t xml:space="preserve">’, intel (corporation behind </w:t>
+      </w:r>
+      <w:proofErr w:type="spellStart"/>
+      <w:r>
+        <w:rPr>
+          <w:rFonts w:asciiTheme="majorHAnsi" w:hAnsiTheme="majorHAnsi" w:cstheme="majorHAnsi"/>
+          <w:sz w:val="28"/>
+          <w:szCs w:val="28"/>
+          <w:lang w:val="en-US"/>
+        </w:rPr>
+        <w:t>icc</w:t>
+      </w:r>
+      <w:proofErr w:type="spellEnd"/>
+      <w:r>
+        <w:rPr>
+          <w:rFonts w:asciiTheme="majorHAnsi" w:hAnsiTheme="majorHAnsi" w:cstheme="majorHAnsi"/>
+          <w:sz w:val="28"/>
+          <w:szCs w:val="28"/>
+          <w:lang w:val="en-US"/>
+        </w:rPr>
+        <w:t xml:space="preserve">) has </w:t>
+      </w:r>
+      <w:proofErr w:type="spellStart"/>
+      <w:r>
+        <w:rPr>
+          <w:rFonts w:asciiTheme="majorHAnsi" w:hAnsiTheme="majorHAnsi" w:cstheme="majorHAnsi"/>
+          <w:sz w:val="28"/>
+          <w:szCs w:val="28"/>
+          <w:lang w:val="en-US"/>
+        </w:rPr>
+        <w:t>iprof</w:t>
+      </w:r>
+      <w:proofErr w:type="spellEnd"/>
+      <w:r>
+        <w:rPr>
+          <w:rFonts w:asciiTheme="majorHAnsi" w:hAnsiTheme="majorHAnsi" w:cstheme="majorHAnsi"/>
+          <w:sz w:val="28"/>
+          <w:szCs w:val="28"/>
+          <w:lang w:val="en-US"/>
+        </w:rPr>
+        <w:t xml:space="preserve">, PGI has </w:t>
+      </w:r>
+      <w:proofErr w:type="spellStart"/>
+      <w:r>
+        <w:rPr>
+          <w:rFonts w:asciiTheme="majorHAnsi" w:hAnsiTheme="majorHAnsi" w:cstheme="majorHAnsi"/>
+          <w:sz w:val="28"/>
+          <w:szCs w:val="28"/>
+          <w:lang w:val="en-US"/>
+        </w:rPr>
+        <w:t>pgprof</w:t>
+      </w:r>
+      <w:proofErr w:type="spellEnd"/>
+      <w:r>
+        <w:rPr>
+          <w:rFonts w:asciiTheme="majorHAnsi" w:hAnsiTheme="majorHAnsi" w:cstheme="majorHAnsi"/>
+          <w:sz w:val="28"/>
+          <w:szCs w:val="28"/>
+          <w:lang w:val="en-US"/>
+        </w:rPr>
+        <w:t xml:space="preserve">, etc. </w:t>
+      </w:r>
+      <w:proofErr w:type="spellStart"/>
+      <w:r>
+        <w:rPr>
+          <w:rFonts w:asciiTheme="majorHAnsi" w:hAnsiTheme="majorHAnsi" w:cstheme="majorHAnsi"/>
+          <w:sz w:val="28"/>
+          <w:szCs w:val="28"/>
+          <w:lang w:val="en-US"/>
+        </w:rPr>
+        <w:t>Valgrind</w:t>
+      </w:r>
+      <w:proofErr w:type="spellEnd"/>
+      <w:r>
+        <w:rPr>
+          <w:rFonts w:asciiTheme="majorHAnsi" w:hAnsiTheme="majorHAnsi" w:cstheme="majorHAnsi"/>
+          <w:sz w:val="28"/>
+          <w:szCs w:val="28"/>
+          <w:lang w:val="en-US"/>
+        </w:rPr>
+        <w:t xml:space="preserve"> is also a useful profiler through the </w:t>
+      </w:r>
+      <w:proofErr w:type="spellStart"/>
+      <w:r>
+        <w:rPr>
+          <w:rFonts w:asciiTheme="majorHAnsi" w:hAnsiTheme="majorHAnsi" w:cstheme="majorHAnsi"/>
+          <w:sz w:val="28"/>
+          <w:szCs w:val="28"/>
+          <w:lang w:val="en-US"/>
+        </w:rPr>
+        <w:t>cachegrind</w:t>
+      </w:r>
+      <w:proofErr w:type="spellEnd"/>
+      <w:r>
+        <w:rPr>
+          <w:rFonts w:asciiTheme="majorHAnsi" w:hAnsiTheme="majorHAnsi" w:cstheme="majorHAnsi"/>
+          <w:sz w:val="28"/>
+          <w:szCs w:val="28"/>
+          <w:lang w:val="en-US"/>
+        </w:rPr>
+        <w:t xml:space="preserve"> tool, which has been shown at the debugging section.</w:t>
+      </w:r>
+    </w:p>
+    <w:p>
+      <w:pPr>
+        <w:pStyle w:val="Prrafodelista"/>
+        <w:jc w:val="both"/>
+        <w:rPr>
+          <w:rFonts w:asciiTheme="majorHAnsi" w:hAnsiTheme="majorHAnsi" w:cstheme="majorHAnsi"/>
+          <w:sz w:val="28"/>
+          <w:szCs w:val="28"/>
+          <w:lang w:val="en-US"/>
+        </w:rPr>
+      </w:pPr>
+    </w:p>
+    <w:p>
+      <w:pPr>
         <w:rPr>
           <w:rFonts w:asciiTheme="majorHAnsi" w:hAnsiTheme="majorHAnsi" w:cstheme="majorHAnsi"/>
           <w:sz w:val="28"/>
@@ -514,7 +2135,7 @@
     </w:p>
     <w:p>
       <w:pPr>
-        <w:pStyle w:val="Prrafodelista"/>
+        <w:jc w:val="both"/>
         <w:rPr>
           <w:rFonts w:asciiTheme="majorHAnsi" w:hAnsiTheme="majorHAnsi" w:cstheme="majorHAnsi"/>
           <w:sz w:val="28"/>
@@ -530,17 +2151,7 @@
           <w:szCs w:val="28"/>
           <w:lang w:val="en-US"/>
         </w:rPr>
-        <w:t xml:space="preserve">In this section we will learn how to perform some benchmarks on some matrix operations to get an idea of the operations performance. This will be done manually, but in the future you can use specialized tools </w:t>
-      </w:r>
-      <w:r>
-        <w:rPr>
-          <w:rFonts w:asciiTheme="majorHAnsi" w:hAnsiTheme="majorHAnsi" w:cstheme="majorHAnsi"/>
-          <w:sz w:val="28"/>
-          <w:szCs w:val="28"/>
-          <w:lang w:val="en-US"/>
-        </w:rPr>
-        <w:lastRenderedPageBreak/>
-        <w:t xml:space="preserve">like google benchmark, google/benchmark, or </w:t>
+        <w:t xml:space="preserve">In this section we will learn how to perform some benchmarks on some matrix operations to get an idea of the operations performance. This will be done manually, but in the future you can use specialized tools like google benchmark, google/benchmark, or </w:t>
       </w:r>
       <w:proofErr w:type="spellStart"/>
       <w:r>
@@ -660,6 +2271,118 @@
 <file path=word/numbering.xml><?xml version="1.0" encoding="utf-8"?>
 <w:numbering xmlns:wpc="http://schemas.microsoft.com/office/word/2010/wordprocessingCanvas" xmlns:cx="http://schemas.microsoft.com/office/drawing/2014/chartex" xmlns:cx1="http://schemas.microsoft.com/office/drawing/2015/9/8/chartex" xmlns:cx2="http://schemas.microsoft.com/office/drawing/2015/10/21/chartex" xmlns:cx3="http://schemas.microsoft.com/office/drawing/2016/5/9/chartex" xmlns:cx4="http://schemas.microsoft.com/office/drawing/2016/5/10/chartex" xmlns:cx5="http://schemas.microsoft.com/office/drawing/2016/5/11/chartex" xmlns:cx6="http://schemas.microsoft.com/office/drawing/2016/5/12/chartex" xmlns:cx7="http://schemas.microsoft.com/office/drawing/2016/5/13/chartex" xmlns:cx8="http://schemas.microsoft.com/office/drawing/2016/5/14/chartex" xmlns:mc="http://schemas.openxmlformats.org/markup-compatibility/2006" xmlns:aink="http://schemas.microsoft.com/office/drawing/2016/ink" xmlns:am3d="http://schemas.microsoft.com/office/drawing/2017/model3d" xmlns:o="urn:schemas-microsoft-com:office:office" xmlns:r="http://schemas.openxmlformats.org/officeDocument/2006/relationships" xmlns:m="http://schemas.openxmlformats.org/officeDocument/2006/math" xmlns:v="urn:schemas-microsoft-com:vml" xmlns:wp14="http://schemas.microsoft.com/office/word/2010/wordprocessingDrawing" xmlns:wp="http://schemas.openxmlformats.org/drawingml/2006/wordprocessingDrawing" xmlns:w10="urn:schemas-microsoft-com:office:word" xmlns:w="http://schemas.openxmlformats.org/wordprocessingml/2006/main" xmlns:w14="http://schemas.microsoft.com/office/word/2010/wordml" xmlns:w15="http://schemas.microsoft.com/office/word/2012/wordml" xmlns:w16cex="http://schemas.microsoft.com/office/word/2018/wordml/cex" xmlns:w16cid="http://schemas.microsoft.com/office/word/2016/wordml/cid" xmlns:w16="http://schemas.microsoft.com/office/word/2018/wordml" xmlns:w16sdtdh="http://schemas.microsoft.com/office/word/2020/wordml/sdtdatahash" xmlns:w16se="http://schemas.microsoft.com/office/word/2015/wordml/symex" xmlns:wpg="http://schemas.microsoft.com/office/word/2010/wordprocessingGroup" xmlns:wpi="http://schemas.microsoft.com/office/word/2010/wordprocessingInk" xmlns:wne="http://schemas.microsoft.com/office/word/2006/wordml" xmlns:wps="http://schemas.microsoft.com/office/word/2010/wordprocessingShape" mc:Ignorable="w14 w15 w16se w16cid w16 w16cex w16sdtdh wp14">
   <w:abstractNum w:abstractNumId="0" w15:restartNumberingAfterBreak="0">
+    <w:nsid w:val="0B550082"/>
+    <w:multiLevelType w:val="hybridMultilevel"/>
+    <w:tmpl w:val="00784A40"/>
+    <w:lvl w:ilvl="0" w:tplc="549C7E98">
+      <w:numFmt w:val="bullet"/>
+      <w:lvlText w:val="-"/>
+      <w:lvlJc w:val="left"/>
+      <w:pPr>
+        <w:ind w:left="720" w:hanging="360"/>
+      </w:pPr>
+      <w:rPr>
+        <w:rFonts w:ascii="Calibri Light" w:eastAsiaTheme="minorHAnsi" w:hAnsi="Calibri Light" w:cs="Calibri Light" w:hint="default"/>
+      </w:rPr>
+    </w:lvl>
+    <w:lvl w:ilvl="1" w:tplc="240A0003" w:tentative="1">
+      <w:start w:val="1"/>
+      <w:numFmt w:val="bullet"/>
+      <w:lvlText w:val="o"/>
+      <w:lvlJc w:val="left"/>
+      <w:pPr>
+        <w:ind w:left="1440" w:hanging="360"/>
+      </w:pPr>
+      <w:rPr>
+        <w:rFonts w:ascii="Courier New" w:hAnsi="Courier New" w:cs="Courier New" w:hint="default"/>
+      </w:rPr>
+    </w:lvl>
+    <w:lvl w:ilvl="2" w:tplc="240A0005" w:tentative="1">
+      <w:start w:val="1"/>
+      <w:numFmt w:val="bullet"/>
+      <w:lvlText w:val=""/>
+      <w:lvlJc w:val="left"/>
+      <w:pPr>
+        <w:ind w:left="2160" w:hanging="360"/>
+      </w:pPr>
+      <w:rPr>
+        <w:rFonts w:ascii="Wingdings" w:hAnsi="Wingdings" w:hint="default"/>
+      </w:rPr>
+    </w:lvl>
+    <w:lvl w:ilvl="3" w:tplc="240A0001" w:tentative="1">
+      <w:start w:val="1"/>
+      <w:numFmt w:val="bullet"/>
+      <w:lvlText w:val=""/>
+      <w:lvlJc w:val="left"/>
+      <w:pPr>
+        <w:ind w:left="2880" w:hanging="360"/>
+      </w:pPr>
+      <w:rPr>
+        <w:rFonts w:ascii="Symbol" w:hAnsi="Symbol" w:hint="default"/>
+      </w:rPr>
+    </w:lvl>
+    <w:lvl w:ilvl="4" w:tplc="240A0003" w:tentative="1">
+      <w:start w:val="1"/>
+      <w:numFmt w:val="bullet"/>
+      <w:lvlText w:val="o"/>
+      <w:lvlJc w:val="left"/>
+      <w:pPr>
+        <w:ind w:left="3600" w:hanging="360"/>
+      </w:pPr>
+      <w:rPr>
+        <w:rFonts w:ascii="Courier New" w:hAnsi="Courier New" w:cs="Courier New" w:hint="default"/>
+      </w:rPr>
+    </w:lvl>
+    <w:lvl w:ilvl="5" w:tplc="240A0005" w:tentative="1">
+      <w:start w:val="1"/>
+      <w:numFmt w:val="bullet"/>
+      <w:lvlText w:val=""/>
+      <w:lvlJc w:val="left"/>
+      <w:pPr>
+        <w:ind w:left="4320" w:hanging="360"/>
+      </w:pPr>
+      <w:rPr>
+        <w:rFonts w:ascii="Wingdings" w:hAnsi="Wingdings" w:hint="default"/>
+      </w:rPr>
+    </w:lvl>
+    <w:lvl w:ilvl="6" w:tplc="240A0001" w:tentative="1">
+      <w:start w:val="1"/>
+      <w:numFmt w:val="bullet"/>
+      <w:lvlText w:val=""/>
+      <w:lvlJc w:val="left"/>
+      <w:pPr>
+        <w:ind w:left="5040" w:hanging="360"/>
+      </w:pPr>
+      <w:rPr>
+        <w:rFonts w:ascii="Symbol" w:hAnsi="Symbol" w:hint="default"/>
+      </w:rPr>
+    </w:lvl>
+    <w:lvl w:ilvl="7" w:tplc="240A0003" w:tentative="1">
+      <w:start w:val="1"/>
+      <w:numFmt w:val="bullet"/>
+      <w:lvlText w:val="o"/>
+      <w:lvlJc w:val="left"/>
+      <w:pPr>
+        <w:ind w:left="5760" w:hanging="360"/>
+      </w:pPr>
+      <w:rPr>
+        <w:rFonts w:ascii="Courier New" w:hAnsi="Courier New" w:cs="Courier New" w:hint="default"/>
+      </w:rPr>
+    </w:lvl>
+    <w:lvl w:ilvl="8" w:tplc="240A0005" w:tentative="1">
+      <w:start w:val="1"/>
+      <w:numFmt w:val="bullet"/>
+      <w:lvlText w:val=""/>
+      <w:lvlJc w:val="left"/>
+      <w:pPr>
+        <w:ind w:left="6480" w:hanging="360"/>
+      </w:pPr>
+      <w:rPr>
+        <w:rFonts w:ascii="Wingdings" w:hAnsi="Wingdings" w:hint="default"/>
+      </w:rPr>
+    </w:lvl>
+  </w:abstractNum>
+  <w:abstractNum w:abstractNumId="1" w15:restartNumberingAfterBreak="0">
     <w:nsid w:val="163F21DE"/>
     <w:multiLevelType w:val="hybridMultilevel"/>
     <w:tmpl w:val="349A730C"/>
@@ -771,7 +2494,7 @@
       </w:rPr>
     </w:lvl>
   </w:abstractNum>
-  <w:abstractNum w:abstractNumId="1" w15:restartNumberingAfterBreak="0">
+  <w:abstractNum w:abstractNumId="2" w15:restartNumberingAfterBreak="0">
     <w:nsid w:val="16795596"/>
     <w:multiLevelType w:val="hybridMultilevel"/>
     <w:tmpl w:val="CF7A1420"/>
@@ -883,7 +2606,7 @@
       </w:rPr>
     </w:lvl>
   </w:abstractNum>
-  <w:abstractNum w:abstractNumId="2" w15:restartNumberingAfterBreak="0">
+  <w:abstractNum w:abstractNumId="3" w15:restartNumberingAfterBreak="0">
     <w:nsid w:val="56F12B64"/>
     <w:multiLevelType w:val="hybridMultilevel"/>
     <w:tmpl w:val="69C045E2"/>
@@ -995,7 +2718,7 @@
       </w:rPr>
     </w:lvl>
   </w:abstractNum>
-  <w:abstractNum w:abstractNumId="3" w15:restartNumberingAfterBreak="0">
+  <w:abstractNum w:abstractNumId="4" w15:restartNumberingAfterBreak="0">
     <w:nsid w:val="674C2A53"/>
     <w:multiLevelType w:val="hybridMultilevel"/>
     <w:tmpl w:val="AC5E2464"/>
@@ -1107,17 +2830,172 @@
       </w:rPr>
     </w:lvl>
   </w:abstractNum>
+  <w:abstractNum w:abstractNumId="5" w15:restartNumberingAfterBreak="0">
+    <w:nsid w:val="69EF4A03"/>
+    <w:multiLevelType w:val="multilevel"/>
+    <w:tmpl w:val="48D219B8"/>
+    <w:lvl w:ilvl="0">
+      <w:start w:val="1"/>
+      <w:numFmt w:val="bullet"/>
+      <w:lvlText w:val=""/>
+      <w:lvlJc w:val="left"/>
+      <w:pPr>
+        <w:tabs>
+          <w:tab w:val="num" w:pos="720"/>
+        </w:tabs>
+        <w:ind w:left="720" w:hanging="360"/>
+      </w:pPr>
+      <w:rPr>
+        <w:rFonts w:ascii="Symbol" w:hAnsi="Symbol" w:hint="default"/>
+        <w:sz w:val="20"/>
+      </w:rPr>
+    </w:lvl>
+    <w:lvl w:ilvl="1" w:tentative="1">
+      <w:start w:val="1"/>
+      <w:numFmt w:val="bullet"/>
+      <w:lvlText w:val="o"/>
+      <w:lvlJc w:val="left"/>
+      <w:pPr>
+        <w:tabs>
+          <w:tab w:val="num" w:pos="1440"/>
+        </w:tabs>
+        <w:ind w:left="1440" w:hanging="360"/>
+      </w:pPr>
+      <w:rPr>
+        <w:rFonts w:ascii="Courier New" w:hAnsi="Courier New" w:hint="default"/>
+        <w:sz w:val="20"/>
+      </w:rPr>
+    </w:lvl>
+    <w:lvl w:ilvl="2" w:tentative="1">
+      <w:start w:val="1"/>
+      <w:numFmt w:val="bullet"/>
+      <w:lvlText w:val=""/>
+      <w:lvlJc w:val="left"/>
+      <w:pPr>
+        <w:tabs>
+          <w:tab w:val="num" w:pos="2160"/>
+        </w:tabs>
+        <w:ind w:left="2160" w:hanging="360"/>
+      </w:pPr>
+      <w:rPr>
+        <w:rFonts w:ascii="Wingdings" w:hAnsi="Wingdings" w:hint="default"/>
+        <w:sz w:val="20"/>
+      </w:rPr>
+    </w:lvl>
+    <w:lvl w:ilvl="3" w:tentative="1">
+      <w:start w:val="1"/>
+      <w:numFmt w:val="bullet"/>
+      <w:lvlText w:val=""/>
+      <w:lvlJc w:val="left"/>
+      <w:pPr>
+        <w:tabs>
+          <w:tab w:val="num" w:pos="2880"/>
+        </w:tabs>
+        <w:ind w:left="2880" w:hanging="360"/>
+      </w:pPr>
+      <w:rPr>
+        <w:rFonts w:ascii="Wingdings" w:hAnsi="Wingdings" w:hint="default"/>
+        <w:sz w:val="20"/>
+      </w:rPr>
+    </w:lvl>
+    <w:lvl w:ilvl="4" w:tentative="1">
+      <w:start w:val="1"/>
+      <w:numFmt w:val="bullet"/>
+      <w:lvlText w:val=""/>
+      <w:lvlJc w:val="left"/>
+      <w:pPr>
+        <w:tabs>
+          <w:tab w:val="num" w:pos="3600"/>
+        </w:tabs>
+        <w:ind w:left="3600" w:hanging="360"/>
+      </w:pPr>
+      <w:rPr>
+        <w:rFonts w:ascii="Wingdings" w:hAnsi="Wingdings" w:hint="default"/>
+        <w:sz w:val="20"/>
+      </w:rPr>
+    </w:lvl>
+    <w:lvl w:ilvl="5" w:tentative="1">
+      <w:start w:val="1"/>
+      <w:numFmt w:val="bullet"/>
+      <w:lvlText w:val=""/>
+      <w:lvlJc w:val="left"/>
+      <w:pPr>
+        <w:tabs>
+          <w:tab w:val="num" w:pos="4320"/>
+        </w:tabs>
+        <w:ind w:left="4320" w:hanging="360"/>
+      </w:pPr>
+      <w:rPr>
+        <w:rFonts w:ascii="Wingdings" w:hAnsi="Wingdings" w:hint="default"/>
+        <w:sz w:val="20"/>
+      </w:rPr>
+    </w:lvl>
+    <w:lvl w:ilvl="6" w:tentative="1">
+      <w:start w:val="1"/>
+      <w:numFmt w:val="bullet"/>
+      <w:lvlText w:val=""/>
+      <w:lvlJc w:val="left"/>
+      <w:pPr>
+        <w:tabs>
+          <w:tab w:val="num" w:pos="5040"/>
+        </w:tabs>
+        <w:ind w:left="5040" w:hanging="360"/>
+      </w:pPr>
+      <w:rPr>
+        <w:rFonts w:ascii="Wingdings" w:hAnsi="Wingdings" w:hint="default"/>
+        <w:sz w:val="20"/>
+      </w:rPr>
+    </w:lvl>
+    <w:lvl w:ilvl="7" w:tentative="1">
+      <w:start w:val="1"/>
+      <w:numFmt w:val="bullet"/>
+      <w:lvlText w:val=""/>
+      <w:lvlJc w:val="left"/>
+      <w:pPr>
+        <w:tabs>
+          <w:tab w:val="num" w:pos="5760"/>
+        </w:tabs>
+        <w:ind w:left="5760" w:hanging="360"/>
+      </w:pPr>
+      <w:rPr>
+        <w:rFonts w:ascii="Wingdings" w:hAnsi="Wingdings" w:hint="default"/>
+        <w:sz w:val="20"/>
+      </w:rPr>
+    </w:lvl>
+    <w:lvl w:ilvl="8" w:tentative="1">
+      <w:start w:val="1"/>
+      <w:numFmt w:val="bullet"/>
+      <w:lvlText w:val=""/>
+      <w:lvlJc w:val="left"/>
+      <w:pPr>
+        <w:tabs>
+          <w:tab w:val="num" w:pos="6480"/>
+        </w:tabs>
+        <w:ind w:left="6480" w:hanging="360"/>
+      </w:pPr>
+      <w:rPr>
+        <w:rFonts w:ascii="Wingdings" w:hAnsi="Wingdings" w:hint="default"/>
+        <w:sz w:val="20"/>
+      </w:rPr>
+    </w:lvl>
+  </w:abstractNum>
   <w:num w:numId="1">
+    <w:abstractNumId w:val="3"/>
+  </w:num>
+  <w:num w:numId="2">
     <w:abstractNumId w:val="2"/>
   </w:num>
-  <w:num w:numId="2">
+  <w:num w:numId="3">
+    <w:abstractNumId w:val="4"/>
+  </w:num>
+  <w:num w:numId="4">
     <w:abstractNumId w:val="1"/>
   </w:num>
-  <w:num w:numId="3">
-    <w:abstractNumId w:val="3"/>
+  <w:num w:numId="5">
+    <w:abstractNumId w:val="0"/>
   </w:num>
-  <w:num w:numId="4">
-    <w:abstractNumId w:val="0"/>
+  <w:num w:numId="6">
+    <w:abstractNumId w:val="5"/>
   </w:num>
 </w:numbering>
 </file>
@@ -1543,6 +3421,52 @@
       <w:lang w:eastAsia="es-CO"/>
     </w:rPr>
   </w:style>
+  <w:style w:type="paragraph" w:styleId="Ttulo2">
+    <w:name w:val="heading 2"/>
+    <w:basedOn w:val="Normal"/>
+    <w:next w:val="Normal"/>
+    <w:link w:val="Ttulo2Car"/>
+    <w:uiPriority w:val="9"/>
+    <w:semiHidden/>
+    <w:unhideWhenUsed/>
+    <w:qFormat/>
+    <w:rsid w:val="00122359"/>
+    <w:pPr>
+      <w:keepNext/>
+      <w:keepLines/>
+      <w:spacing w:before="40" w:after="0"/>
+      <w:outlineLvl w:val="1"/>
+    </w:pPr>
+    <w:rPr>
+      <w:rFonts w:asciiTheme="majorHAnsi" w:eastAsiaTheme="majorEastAsia" w:hAnsiTheme="majorHAnsi" w:cstheme="majorBidi"/>
+      <w:color w:val="2F5496" w:themeColor="accent1" w:themeShade="BF"/>
+      <w:sz w:val="26"/>
+      <w:szCs w:val="26"/>
+    </w:rPr>
+  </w:style>
+  <w:style w:type="paragraph" w:styleId="Ttulo3">
+    <w:name w:val="heading 3"/>
+    <w:basedOn w:val="Normal"/>
+    <w:next w:val="Normal"/>
+    <w:link w:val="Ttulo3Car"/>
+    <w:uiPriority w:val="9"/>
+    <w:semiHidden/>
+    <w:unhideWhenUsed/>
+    <w:qFormat/>
+    <w:rsid w:val="00A7240A"/>
+    <w:pPr>
+      <w:keepNext/>
+      <w:keepLines/>
+      <w:spacing w:before="40" w:after="0"/>
+      <w:outlineLvl w:val="2"/>
+    </w:pPr>
+    <w:rPr>
+      <w:rFonts w:asciiTheme="majorHAnsi" w:eastAsiaTheme="majorEastAsia" w:hAnsiTheme="majorHAnsi" w:cstheme="majorBidi"/>
+      <w:color w:val="1F3763" w:themeColor="accent1" w:themeShade="7F"/>
+      <w:sz w:val="24"/>
+      <w:szCs w:val="24"/>
+    </w:rPr>
+  </w:style>
   <w:style w:type="character" w:default="1" w:styleId="Fuentedeprrafopredeter">
     <w:name w:val="Default Paragraph Font"/>
     <w:uiPriority w:val="1"/>
@@ -1595,6 +3519,68 @@
       <w:sz w:val="48"/>
       <w:szCs w:val="48"/>
       <w:lang w:eastAsia="es-CO"/>
+    </w:rPr>
+  </w:style>
+  <w:style w:type="character" w:customStyle="1" w:styleId="Ttulo3Car">
+    <w:name w:val="Título 3 Car"/>
+    <w:basedOn w:val="Fuentedeprrafopredeter"/>
+    <w:link w:val="Ttulo3"/>
+    <w:uiPriority w:val="9"/>
+    <w:semiHidden/>
+    <w:rsid w:val="00A7240A"/>
+    <w:rPr>
+      <w:rFonts w:asciiTheme="majorHAnsi" w:eastAsiaTheme="majorEastAsia" w:hAnsiTheme="majorHAnsi" w:cstheme="majorBidi"/>
+      <w:color w:val="1F3763" w:themeColor="accent1" w:themeShade="7F"/>
+      <w:sz w:val="24"/>
+      <w:szCs w:val="24"/>
+    </w:rPr>
+  </w:style>
+  <w:style w:type="character" w:styleId="nfasis">
+    <w:name w:val="Emphasis"/>
+    <w:basedOn w:val="Fuentedeprrafopredeter"/>
+    <w:uiPriority w:val="20"/>
+    <w:qFormat/>
+    <w:rsid w:val="00A7240A"/>
+    <w:rPr>
+      <w:i/>
+      <w:iCs/>
+    </w:rPr>
+  </w:style>
+  <w:style w:type="character" w:styleId="Hipervnculo">
+    <w:name w:val="Hyperlink"/>
+    <w:basedOn w:val="Fuentedeprrafopredeter"/>
+    <w:uiPriority w:val="99"/>
+    <w:unhideWhenUsed/>
+    <w:rsid w:val="00A7240A"/>
+    <w:rPr>
+      <w:color w:val="0563C1" w:themeColor="hyperlink"/>
+      <w:u w:val="single"/>
+    </w:rPr>
+  </w:style>
+  <w:style w:type="character" w:styleId="Mencinsinresolver">
+    <w:name w:val="Unresolved Mention"/>
+    <w:basedOn w:val="Fuentedeprrafopredeter"/>
+    <w:uiPriority w:val="99"/>
+    <w:semiHidden/>
+    <w:unhideWhenUsed/>
+    <w:rsid w:val="00A7240A"/>
+    <w:rPr>
+      <w:color w:val="605E5C"/>
+      <w:shd w:val="clear" w:color="auto" w:fill="E1DFDD"/>
+    </w:rPr>
+  </w:style>
+  <w:style w:type="character" w:customStyle="1" w:styleId="Ttulo2Car">
+    <w:name w:val="Título 2 Car"/>
+    <w:basedOn w:val="Fuentedeprrafopredeter"/>
+    <w:link w:val="Ttulo2"/>
+    <w:uiPriority w:val="9"/>
+    <w:semiHidden/>
+    <w:rsid w:val="00122359"/>
+    <w:rPr>
+      <w:rFonts w:asciiTheme="majorHAnsi" w:eastAsiaTheme="majorEastAsia" w:hAnsiTheme="majorHAnsi" w:cstheme="majorBidi"/>
+      <w:color w:val="2F5496" w:themeColor="accent1" w:themeShade="BF"/>
+      <w:sz w:val="26"/>
+      <w:szCs w:val="26"/>
     </w:rPr>
   </w:style>
 </w:styles>

</xml_diff>